<commit_message>
Interim update for chatterbox.
</commit_message>
<xml_diff>
--- a/java/Chatterbox/docs/ChatterboxDesign.docx
+++ b/java/Chatterbox/docs/ChatterboxDesign.docx
@@ -424,7 +424,6 @@
                 <w:b/>
               </w:rPr>
             </w:pPr>
-            <w:proofErr w:type="spellStart"/>
             <w:r>
               <w:rPr>
                 <w:rFonts w:ascii="Courier New" w:hAnsi="Courier New" w:cs="Courier New"/>
@@ -453,7 +452,6 @@
               </w:rPr>
               <w:t>Options</w:t>
             </w:r>
-            <w:proofErr w:type="spellEnd"/>
           </w:p>
         </w:tc>
       </w:tr>
@@ -472,7 +470,6 @@
                 <w:rFonts w:ascii="Courier New" w:hAnsi="Courier New" w:cs="Courier New"/>
               </w:rPr>
             </w:pPr>
-            <w:proofErr w:type="spellStart"/>
             <w:r>
               <w:rPr>
                 <w:rFonts w:ascii="Courier New" w:hAnsi="Courier New" w:cs="Courier New"/>
@@ -491,7 +488,6 @@
               </w:rPr>
               <w:t>String</w:t>
             </w:r>
-            <w:proofErr w:type="spellEnd"/>
           </w:p>
           <w:p>
             <w:pPr>
@@ -500,7 +496,6 @@
                 <w:rFonts w:ascii="Courier New" w:hAnsi="Courier New" w:cs="Courier New"/>
               </w:rPr>
             </w:pPr>
-            <w:proofErr w:type="spellStart"/>
             <w:r>
               <w:rPr>
                 <w:rFonts w:ascii="Courier New" w:hAnsi="Courier New" w:cs="Courier New"/>
@@ -519,7 +514,6 @@
               </w:rPr>
               <w:t>oolean</w:t>
             </w:r>
-            <w:proofErr w:type="spellEnd"/>
           </w:p>
           <w:p>
             <w:pPr>
@@ -528,7 +522,6 @@
                 <w:rFonts w:ascii="Courier New" w:hAnsi="Courier New" w:cs="Courier New"/>
               </w:rPr>
             </w:pPr>
-            <w:proofErr w:type="spellStart"/>
             <w:r>
               <w:rPr>
                 <w:rFonts w:ascii="Courier New" w:hAnsi="Courier New" w:cs="Courier New"/>
@@ -547,7 +540,6 @@
               </w:rPr>
               <w:t>oolean</w:t>
             </w:r>
-            <w:proofErr w:type="spellEnd"/>
             <w:r>
               <w:rPr>
                 <w:rFonts w:ascii="Courier New" w:hAnsi="Courier New" w:cs="Courier New"/>
@@ -562,7 +554,6 @@
                 <w:rFonts w:ascii="Courier New" w:hAnsi="Courier New" w:cs="Courier New"/>
               </w:rPr>
             </w:pPr>
-            <w:proofErr w:type="spellStart"/>
             <w:r>
               <w:rPr>
                 <w:rFonts w:ascii="Courier New" w:hAnsi="Courier New" w:cs="Courier New"/>
@@ -585,23 +576,14 @@
               <w:rPr>
                 <w:rFonts w:ascii="Courier New" w:hAnsi="Courier New" w:cs="Courier New"/>
               </w:rPr>
-              <w:t>:List</w:t>
-            </w:r>
-            <w:proofErr w:type="spellEnd"/>
-            <w:r>
-              <w:rPr>
-                <w:rFonts w:ascii="Courier New" w:hAnsi="Courier New" w:cs="Courier New"/>
-              </w:rPr>
-              <w:t>&lt;</w:t>
-            </w:r>
-            <w:proofErr w:type="spellStart"/>
+              <w:t>:List&lt;</w:t>
+            </w:r>
             <w:r>
               <w:rPr>
                 <w:rFonts w:ascii="Courier New" w:hAnsi="Courier New" w:cs="Courier New"/>
               </w:rPr>
               <w:t>ChatInfo</w:t>
             </w:r>
-            <w:proofErr w:type="spellEnd"/>
             <w:r>
               <w:rPr>
                 <w:rFonts w:ascii="Courier New" w:hAnsi="Courier New" w:cs="Courier New"/>
@@ -622,7 +604,6 @@
                 <w:rFonts w:ascii="Courier New" w:hAnsi="Courier New" w:cs="Courier New"/>
               </w:rPr>
             </w:pPr>
-            <w:proofErr w:type="spellStart"/>
             <w:r>
               <w:rPr>
                 <w:rFonts w:ascii="Courier New" w:hAnsi="Courier New" w:cs="Courier New"/>
@@ -639,23 +620,14 @@
               <w:rPr>
                 <w:rFonts w:ascii="Courier New" w:hAnsi="Courier New" w:cs="Courier New"/>
               </w:rPr>
-              <w:t>s:List</w:t>
-            </w:r>
-            <w:proofErr w:type="spellEnd"/>
-            <w:r>
-              <w:rPr>
-                <w:rFonts w:ascii="Courier New" w:hAnsi="Courier New" w:cs="Courier New"/>
-              </w:rPr>
-              <w:t>&lt;</w:t>
-            </w:r>
-            <w:proofErr w:type="spellStart"/>
+              <w:t>s:List&lt;</w:t>
+            </w:r>
             <w:r>
               <w:rPr>
                 <w:rFonts w:ascii="Courier New" w:hAnsi="Courier New" w:cs="Courier New"/>
               </w:rPr>
               <w:t>UserOption</w:t>
             </w:r>
-            <w:proofErr w:type="spellEnd"/>
             <w:r>
               <w:rPr>
                 <w:rFonts w:ascii="Courier New" w:hAnsi="Courier New" w:cs="Courier New"/>
@@ -676,14 +648,12 @@
                 <w:rFonts w:ascii="Courier New" w:hAnsi="Courier New" w:cs="Courier New"/>
               </w:rPr>
             </w:pPr>
-            <w:proofErr w:type="spellStart"/>
             <w:r>
               <w:rPr>
                 <w:rFonts w:ascii="Courier New" w:hAnsi="Courier New" w:cs="Courier New"/>
               </w:rPr>
               <w:t>inputs:MulticastsInputs</w:t>
             </w:r>
-            <w:proofErr w:type="spellEnd"/>
           </w:p>
         </w:tc>
       </w:tr>
@@ -714,7 +684,6 @@
                 <w:b/>
               </w:rPr>
             </w:pPr>
-            <w:proofErr w:type="spellStart"/>
             <w:r>
               <w:rPr>
                 <w:rFonts w:ascii="Courier New" w:hAnsi="Courier New" w:cs="Courier New"/>
@@ -729,7 +698,6 @@
               </w:rPr>
               <w:t>Option</w:t>
             </w:r>
-            <w:proofErr w:type="spellEnd"/>
           </w:p>
         </w:tc>
       </w:tr>
@@ -748,7 +716,6 @@
                 <w:rFonts w:ascii="Courier New" w:hAnsi="Courier New" w:cs="Courier New"/>
               </w:rPr>
             </w:pPr>
-            <w:proofErr w:type="spellStart"/>
             <w:r>
               <w:rPr>
                 <w:rFonts w:ascii="Courier New" w:hAnsi="Courier New" w:cs="Courier New"/>
@@ -761,7 +728,6 @@
               </w:rPr>
               <w:t>:String</w:t>
             </w:r>
-            <w:proofErr w:type="spellEnd"/>
           </w:p>
           <w:p>
             <w:pPr>
@@ -770,7 +736,6 @@
                 <w:rFonts w:ascii="Courier New" w:hAnsi="Courier New" w:cs="Courier New"/>
               </w:rPr>
             </w:pPr>
-            <w:proofErr w:type="spellStart"/>
             <w:r>
               <w:rPr>
                 <w:rFonts w:ascii="Courier New" w:hAnsi="Courier New" w:cs="Courier New"/>
@@ -783,7 +748,6 @@
               </w:rPr>
               <w:t>ame:String</w:t>
             </w:r>
-            <w:proofErr w:type="spellEnd"/>
           </w:p>
         </w:tc>
       </w:tr>
@@ -860,14 +824,12 @@
                 <w:rFonts w:ascii="Courier New" w:hAnsi="Courier New" w:cs="Courier New"/>
               </w:rPr>
             </w:pPr>
-            <w:proofErr w:type="spellStart"/>
             <w:r>
               <w:rPr>
                 <w:rFonts w:ascii="Courier New" w:hAnsi="Courier New" w:cs="Courier New"/>
               </w:rPr>
               <w:t>connectionInputs:MulticastInputs</w:t>
             </w:r>
-            <w:proofErr w:type="spellEnd"/>
           </w:p>
           <w:p>
             <w:pPr>
@@ -876,7 +838,6 @@
                 <w:rFonts w:ascii="Courier New" w:hAnsi="Courier New" w:cs="Courier New"/>
               </w:rPr>
             </w:pPr>
-            <w:proofErr w:type="spellStart"/>
             <w:r>
               <w:rPr>
                 <w:rFonts w:ascii="Courier New" w:hAnsi="Courier New" w:cs="Courier New"/>
@@ -887,23 +848,14 @@
               <w:rPr>
                 <w:rFonts w:ascii="Courier New" w:hAnsi="Courier New" w:cs="Courier New"/>
               </w:rPr>
-              <w:t>:List</w:t>
-            </w:r>
-            <w:proofErr w:type="spellEnd"/>
-            <w:r>
-              <w:rPr>
-                <w:rFonts w:ascii="Courier New" w:hAnsi="Courier New" w:cs="Courier New"/>
-              </w:rPr>
-              <w:t>&lt;</w:t>
-            </w:r>
-            <w:proofErr w:type="spellStart"/>
+              <w:t>:List&lt;</w:t>
+            </w:r>
             <w:r>
               <w:rPr>
                 <w:rFonts w:ascii="Courier New" w:hAnsi="Courier New" w:cs="Courier New"/>
               </w:rPr>
               <w:t>UserInfo</w:t>
             </w:r>
-            <w:proofErr w:type="spellEnd"/>
             <w:r>
               <w:rPr>
                 <w:rFonts w:ascii="Courier New" w:hAnsi="Courier New" w:cs="Courier New"/>
@@ -918,14 +870,12 @@
                 <w:rFonts w:ascii="Courier New" w:hAnsi="Courier New" w:cs="Courier New"/>
               </w:rPr>
             </w:pPr>
-            <w:proofErr w:type="spellStart"/>
             <w:r>
               <w:rPr>
                 <w:rFonts w:ascii="Courier New" w:hAnsi="Courier New" w:cs="Courier New"/>
               </w:rPr>
               <w:t>defaultChat:Chat</w:t>
             </w:r>
-            <w:proofErr w:type="spellEnd"/>
           </w:p>
           <w:p>
             <w:pPr>
@@ -934,19 +884,11 @@
                 <w:rFonts w:ascii="Courier New" w:hAnsi="Courier New" w:cs="Courier New"/>
               </w:rPr>
             </w:pPr>
-            <w:proofErr w:type="spellStart"/>
-            <w:r>
-              <w:rPr>
-                <w:rFonts w:ascii="Courier New" w:hAnsi="Courier New" w:cs="Courier New"/>
-              </w:rPr>
-              <w:t>activeChats:List</w:t>
-            </w:r>
-            <w:proofErr w:type="spellEnd"/>
-            <w:r>
-              <w:rPr>
-                <w:rFonts w:ascii="Courier New" w:hAnsi="Courier New" w:cs="Courier New"/>
-              </w:rPr>
-              <w:t>&lt;Chat&gt;</w:t>
+            <w:r>
+              <w:rPr>
+                <w:rFonts w:ascii="Courier New" w:hAnsi="Courier New" w:cs="Courier New"/>
+              </w:rPr>
+              <w:t>activeChats:List&lt;Chat&gt;</w:t>
             </w:r>
           </w:p>
         </w:tc>
@@ -1003,7 +945,6 @@
                 <w:rFonts w:ascii="Courier New" w:hAnsi="Courier New" w:cs="Courier New"/>
               </w:rPr>
             </w:pPr>
-            <w:proofErr w:type="spellStart"/>
             <w:r>
               <w:rPr>
                 <w:rFonts w:ascii="Courier New" w:hAnsi="Courier New" w:cs="Courier New"/>
@@ -1028,7 +969,6 @@
               </w:rPr>
               <w:t>Info</w:t>
             </w:r>
-            <w:proofErr w:type="spellEnd"/>
           </w:p>
           <w:p>
             <w:pPr>
@@ -1037,7 +977,6 @@
                 <w:rFonts w:ascii="Courier New" w:hAnsi="Courier New" w:cs="Courier New"/>
               </w:rPr>
             </w:pPr>
-            <w:proofErr w:type="spellStart"/>
             <w:r>
               <w:rPr>
                 <w:rFonts w:ascii="Courier New" w:hAnsi="Courier New" w:cs="Courier New"/>
@@ -1050,7 +989,6 @@
               </w:rPr>
               <w:t>Boolean</w:t>
             </w:r>
-            <w:proofErr w:type="spellEnd"/>
           </w:p>
           <w:p>
             <w:pPr>
@@ -1059,7 +997,6 @@
                 <w:rFonts w:ascii="Courier New" w:hAnsi="Courier New" w:cs="Courier New"/>
               </w:rPr>
             </w:pPr>
-            <w:proofErr w:type="spellStart"/>
             <w:r>
               <w:rPr>
                 <w:rFonts w:ascii="Courier New" w:hAnsi="Courier New" w:cs="Courier New"/>
@@ -1070,23 +1007,14 @@
               <w:rPr>
                 <w:rFonts w:ascii="Courier New" w:hAnsi="Courier New" w:cs="Courier New"/>
               </w:rPr>
-              <w:t>List</w:t>
-            </w:r>
-            <w:proofErr w:type="spellEnd"/>
-            <w:r>
-              <w:rPr>
-                <w:rFonts w:ascii="Courier New" w:hAnsi="Courier New" w:cs="Courier New"/>
-              </w:rPr>
-              <w:t>&lt;</w:t>
-            </w:r>
-            <w:proofErr w:type="spellStart"/>
+              <w:t>List&lt;</w:t>
+            </w:r>
             <w:r>
               <w:rPr>
                 <w:rFonts w:ascii="Courier New" w:hAnsi="Courier New" w:cs="Courier New"/>
               </w:rPr>
               <w:t>ChatMessage</w:t>
             </w:r>
-            <w:proofErr w:type="spellEnd"/>
             <w:r>
               <w:rPr>
                 <w:rFonts w:ascii="Courier New" w:hAnsi="Courier New" w:cs="Courier New"/>
@@ -1123,7 +1051,6 @@
                 <w:b/>
               </w:rPr>
             </w:pPr>
-            <w:proofErr w:type="spellStart"/>
             <w:r>
               <w:rPr>
                 <w:rFonts w:ascii="Courier New" w:hAnsi="Courier New" w:cs="Courier New"/>
@@ -1131,7 +1058,6 @@
               </w:rPr>
               <w:t>ChatMessage</w:t>
             </w:r>
-            <w:proofErr w:type="spellEnd"/>
           </w:p>
         </w:tc>
       </w:tr>
@@ -1150,14 +1076,12 @@
                 <w:rFonts w:ascii="Courier New" w:hAnsi="Courier New" w:cs="Courier New"/>
               </w:rPr>
             </w:pPr>
-            <w:proofErr w:type="spellStart"/>
             <w:r>
               <w:rPr>
                 <w:rFonts w:ascii="Courier New" w:hAnsi="Courier New" w:cs="Courier New"/>
               </w:rPr>
               <w:t>from:UserInfo</w:t>
             </w:r>
-            <w:proofErr w:type="spellEnd"/>
           </w:p>
           <w:p>
             <w:pPr>
@@ -1166,14 +1090,12 @@
                 <w:rFonts w:ascii="Courier New" w:hAnsi="Courier New" w:cs="Courier New"/>
               </w:rPr>
             </w:pPr>
-            <w:proofErr w:type="spellStart"/>
             <w:r>
               <w:rPr>
                 <w:rFonts w:ascii="Courier New" w:hAnsi="Courier New" w:cs="Courier New"/>
               </w:rPr>
               <w:t>sent:LocalTime</w:t>
             </w:r>
-            <w:proofErr w:type="spellEnd"/>
           </w:p>
           <w:p>
             <w:pPr>
@@ -1182,14 +1104,12 @@
                 <w:rFonts w:ascii="Courier New" w:hAnsi="Courier New" w:cs="Courier New"/>
               </w:rPr>
             </w:pPr>
-            <w:proofErr w:type="spellStart"/>
             <w:r>
               <w:rPr>
                 <w:rFonts w:ascii="Courier New" w:hAnsi="Courier New" w:cs="Courier New"/>
               </w:rPr>
               <w:t>text:DecoratedText</w:t>
             </w:r>
-            <w:proofErr w:type="spellEnd"/>
           </w:p>
         </w:tc>
       </w:tr>
@@ -1221,7 +1141,6 @@
                 <w:b/>
               </w:rPr>
             </w:pPr>
-            <w:proofErr w:type="spellStart"/>
             <w:r>
               <w:rPr>
                 <w:rFonts w:ascii="Courier New" w:hAnsi="Courier New" w:cs="Courier New"/>
@@ -1243,7 +1162,6 @@
               </w:rPr>
               <w:t>Info</w:t>
             </w:r>
-            <w:proofErr w:type="spellEnd"/>
           </w:p>
         </w:tc>
       </w:tr>
@@ -1262,7 +1180,6 @@
                 <w:rFonts w:ascii="Courier New" w:hAnsi="Courier New" w:cs="Courier New"/>
               </w:rPr>
             </w:pPr>
-            <w:proofErr w:type="spellStart"/>
             <w:r>
               <w:rPr>
                 <w:rFonts w:ascii="Courier New" w:hAnsi="Courier New" w:cs="Courier New"/>
@@ -1275,7 +1192,6 @@
               </w:rPr>
               <w:t>String</w:t>
             </w:r>
-            <w:proofErr w:type="spellEnd"/>
           </w:p>
           <w:p>
             <w:pPr>
@@ -1284,14 +1200,12 @@
                 <w:rFonts w:ascii="Courier New" w:hAnsi="Courier New" w:cs="Courier New"/>
               </w:rPr>
             </w:pPr>
-            <w:proofErr w:type="spellStart"/>
             <w:r>
               <w:rPr>
                 <w:rFonts w:ascii="Courier New" w:hAnsi="Courier New" w:cs="Courier New"/>
               </w:rPr>
               <w:t>name:String</w:t>
             </w:r>
-            <w:proofErr w:type="spellEnd"/>
           </w:p>
           <w:p>
             <w:pPr>
@@ -1300,19 +1214,11 @@
                 <w:rFonts w:ascii="Courier New" w:hAnsi="Courier New" w:cs="Courier New"/>
               </w:rPr>
             </w:pPr>
-            <w:proofErr w:type="spellStart"/>
-            <w:r>
-              <w:rPr>
-                <w:rFonts w:ascii="Courier New" w:hAnsi="Courier New" w:cs="Courier New"/>
-              </w:rPr>
-              <w:t>users:List</w:t>
-            </w:r>
-            <w:proofErr w:type="spellEnd"/>
-            <w:r>
-              <w:rPr>
-                <w:rFonts w:ascii="Courier New" w:hAnsi="Courier New" w:cs="Courier New"/>
-              </w:rPr>
-              <w:t>&lt;String&gt;</w:t>
+            <w:r>
+              <w:rPr>
+                <w:rFonts w:ascii="Courier New" w:hAnsi="Courier New" w:cs="Courier New"/>
+              </w:rPr>
+              <w:t>users:List&lt;String&gt;</w:t>
             </w:r>
           </w:p>
         </w:tc>
@@ -1344,7 +1250,6 @@
                 <w:b/>
               </w:rPr>
             </w:pPr>
-            <w:proofErr w:type="spellStart"/>
             <w:r>
               <w:rPr>
                 <w:rFonts w:ascii="Courier New" w:hAnsi="Courier New" w:cs="Courier New"/>
@@ -1359,7 +1264,6 @@
               </w:rPr>
               <w:t>User</w:t>
             </w:r>
-            <w:proofErr w:type="spellEnd"/>
           </w:p>
         </w:tc>
       </w:tr>
@@ -1378,7 +1282,6 @@
                 <w:rFonts w:ascii="Courier New" w:hAnsi="Courier New" w:cs="Courier New"/>
               </w:rPr>
             </w:pPr>
-            <w:proofErr w:type="spellStart"/>
             <w:r>
               <w:rPr>
                 <w:rFonts w:ascii="Courier New" w:hAnsi="Courier New" w:cs="Courier New"/>
@@ -1397,7 +1300,6 @@
               </w:rPr>
               <w:t>:String</w:t>
             </w:r>
-            <w:proofErr w:type="spellEnd"/>
           </w:p>
           <w:p>
             <w:pPr>
@@ -1406,7 +1308,6 @@
                 <w:rFonts w:ascii="Courier New" w:hAnsi="Courier New" w:cs="Courier New"/>
               </w:rPr>
             </w:pPr>
-            <w:proofErr w:type="spellStart"/>
             <w:r>
               <w:rPr>
                 <w:rFonts w:ascii="Courier New" w:hAnsi="Courier New" w:cs="Courier New"/>
@@ -1419,7 +1320,6 @@
               </w:rPr>
               <w:t>:String</w:t>
             </w:r>
-            <w:proofErr w:type="spellEnd"/>
           </w:p>
           <w:p>
             <w:pPr>
@@ -1428,14 +1328,12 @@
                 <w:rFonts w:ascii="Courier New" w:hAnsi="Courier New" w:cs="Courier New"/>
               </w:rPr>
             </w:pPr>
-            <w:proofErr w:type="spellStart"/>
             <w:r>
               <w:rPr>
                 <w:rFonts w:ascii="Courier New" w:hAnsi="Courier New" w:cs="Courier New"/>
               </w:rPr>
               <w:t>available:boolean</w:t>
             </w:r>
-            <w:proofErr w:type="spellEnd"/>
           </w:p>
           <w:p>
             <w:pPr>
@@ -1444,7 +1342,6 @@
                 <w:rFonts w:ascii="Courier New" w:hAnsi="Courier New" w:cs="Courier New"/>
               </w:rPr>
             </w:pPr>
-            <w:proofErr w:type="spellStart"/>
             <w:r>
               <w:rPr>
                 <w:rFonts w:ascii="Courier New" w:hAnsi="Courier New" w:cs="Courier New"/>
@@ -1463,7 +1360,6 @@
               </w:rPr>
               <w:t>LocalDateTime</w:t>
             </w:r>
-            <w:proofErr w:type="spellEnd"/>
           </w:p>
           <w:p>
             <w:pPr>
@@ -1472,14 +1368,12 @@
                 <w:rFonts w:ascii="Courier New" w:hAnsi="Courier New" w:cs="Courier New"/>
               </w:rPr>
             </w:pPr>
-            <w:proofErr w:type="spellStart"/>
             <w:r>
               <w:rPr>
                 <w:rFonts w:ascii="Courier New" w:hAnsi="Courier New" w:cs="Courier New"/>
               </w:rPr>
               <w:t>typing:boolean</w:t>
             </w:r>
-            <w:proofErr w:type="spellEnd"/>
           </w:p>
         </w:tc>
       </w:tr>
@@ -1518,7 +1412,6 @@
                 <w:b/>
               </w:rPr>
             </w:pPr>
-            <w:proofErr w:type="spellStart"/>
             <w:r>
               <w:rPr>
                 <w:rFonts w:ascii="Courier New" w:hAnsi="Courier New" w:cs="Courier New"/>
@@ -1533,7 +1426,6 @@
               </w:rPr>
               <w:t>Handler</w:t>
             </w:r>
-            <w:proofErr w:type="spellEnd"/>
           </w:p>
         </w:tc>
       </w:tr>
@@ -1556,21 +1448,7 @@
               <w:rPr>
                 <w:rFonts w:ascii="Courier New" w:hAnsi="Courier New" w:cs="Courier New"/>
               </w:rPr>
-              <w:t>connect(</w:t>
-            </w:r>
-            <w:proofErr w:type="spellStart"/>
-            <w:r>
-              <w:rPr>
-                <w:rFonts w:ascii="Courier New" w:hAnsi="Courier New" w:cs="Courier New"/>
-              </w:rPr>
-              <w:t>inputs:MulticastInputs</w:t>
-            </w:r>
-            <w:proofErr w:type="spellEnd"/>
-            <w:r>
-              <w:rPr>
-                <w:rFonts w:ascii="Courier New" w:hAnsi="Courier New" w:cs="Courier New"/>
-              </w:rPr>
-              <w:t>):void</w:t>
+              <w:t>connect(inputs:MulticastInputs):void</w:t>
             </w:r>
           </w:p>
           <w:p>
@@ -1594,33 +1472,17 @@
                 <w:rFonts w:ascii="Courier New" w:hAnsi="Courier New" w:cs="Courier New"/>
               </w:rPr>
             </w:pPr>
-            <w:proofErr w:type="spellStart"/>
             <w:r>
               <w:rPr>
                 <w:rFonts w:ascii="Courier New" w:hAnsi="Courier New" w:cs="Courier New"/>
               </w:rPr>
               <w:t>createChat</w:t>
             </w:r>
-            <w:proofErr w:type="spellEnd"/>
-            <w:r>
-              <w:rPr>
-                <w:rFonts w:ascii="Courier New" w:hAnsi="Courier New" w:cs="Courier New"/>
-              </w:rPr>
-              <w:t>(</w:t>
-            </w:r>
-            <w:proofErr w:type="spellStart"/>
-            <w:r>
-              <w:rPr>
-                <w:rFonts w:ascii="Courier New" w:hAnsi="Courier New" w:cs="Courier New"/>
-              </w:rPr>
-              <w:t>name:String</w:t>
-            </w:r>
-            <w:proofErr w:type="spellEnd"/>
-            <w:r>
-              <w:rPr>
-                <w:rFonts w:ascii="Courier New" w:hAnsi="Courier New" w:cs="Courier New"/>
-              </w:rPr>
-              <w:t>):</w:t>
+            <w:r>
+              <w:rPr>
+                <w:rFonts w:ascii="Courier New" w:hAnsi="Courier New" w:cs="Courier New"/>
+              </w:rPr>
+              <w:t>(name:String):</w:t>
             </w:r>
             <w:r>
               <w:rPr>
@@ -1636,33 +1498,11 @@
                 <w:rFonts w:ascii="Courier New" w:hAnsi="Courier New" w:cs="Courier New"/>
               </w:rPr>
             </w:pPr>
-            <w:proofErr w:type="spellStart"/>
-            <w:r>
-              <w:rPr>
-                <w:rFonts w:ascii="Courier New" w:hAnsi="Courier New" w:cs="Courier New"/>
-              </w:rPr>
-              <w:t>addChat</w:t>
-            </w:r>
-            <w:proofErr w:type="spellEnd"/>
-            <w:r>
-              <w:rPr>
-                <w:rFonts w:ascii="Courier New" w:hAnsi="Courier New" w:cs="Courier New"/>
-              </w:rPr>
-              <w:t>(</w:t>
-            </w:r>
-            <w:proofErr w:type="spellStart"/>
-            <w:r>
-              <w:rPr>
-                <w:rFonts w:ascii="Courier New" w:hAnsi="Courier New" w:cs="Courier New"/>
-              </w:rPr>
-              <w:t>chat:Chat</w:t>
-            </w:r>
-            <w:proofErr w:type="spellEnd"/>
-            <w:r>
-              <w:rPr>
-                <w:rFonts w:ascii="Courier New" w:hAnsi="Courier New" w:cs="Courier New"/>
-              </w:rPr>
-              <w:t>):void</w:t>
+            <w:r>
+              <w:rPr>
+                <w:rFonts w:ascii="Courier New" w:hAnsi="Courier New" w:cs="Courier New"/>
+              </w:rPr>
+              <w:t>addChat(chat:Chat):void</w:t>
             </w:r>
           </w:p>
           <w:p>
@@ -1672,42 +1512,12 @@
                 <w:rFonts w:ascii="Courier New" w:hAnsi="Courier New" w:cs="Courier New"/>
               </w:rPr>
             </w:pPr>
-            <w:proofErr w:type="spellStart"/>
-            <w:r>
-              <w:rPr>
-                <w:rFonts w:ascii="Courier New" w:hAnsi="Courier New" w:cs="Courier New"/>
-              </w:rPr>
-              <w:t>getUser</w:t>
-            </w:r>
-            <w:proofErr w:type="spellEnd"/>
-            <w:r>
-              <w:rPr>
-                <w:rFonts w:ascii="Courier New" w:hAnsi="Courier New" w:cs="Courier New"/>
-              </w:rPr>
-              <w:t>(</w:t>
-            </w:r>
-            <w:proofErr w:type="spellStart"/>
-            <w:r>
-              <w:rPr>
-                <w:rFonts w:ascii="Courier New" w:hAnsi="Courier New" w:cs="Courier New"/>
-              </w:rPr>
-              <w:t>userid:String</w:t>
-            </w:r>
-            <w:proofErr w:type="spellEnd"/>
-            <w:r>
-              <w:rPr>
-                <w:rFonts w:ascii="Courier New" w:hAnsi="Courier New" w:cs="Courier New"/>
-              </w:rPr>
-              <w:t>):</w:t>
-            </w:r>
-            <w:proofErr w:type="spellStart"/>
-            <w:r>
-              <w:rPr>
-                <w:rFonts w:ascii="Courier New" w:hAnsi="Courier New" w:cs="Courier New"/>
-              </w:rPr>
-              <w:t>ChatUser</w:t>
-            </w:r>
-            <w:proofErr w:type="spellEnd"/>
+            <w:r>
+              <w:rPr>
+                <w:rFonts w:ascii="Courier New" w:hAnsi="Courier New" w:cs="Courier New"/>
+              </w:rPr>
+              <w:t>getUser(userid:String):ChatUser</w:t>
+            </w:r>
           </w:p>
           <w:p>
             <w:pPr>
@@ -1716,33 +1526,11 @@
                 <w:rFonts w:ascii="Courier New" w:hAnsi="Courier New" w:cs="Courier New"/>
               </w:rPr>
             </w:pPr>
-            <w:proofErr w:type="spellStart"/>
-            <w:r>
-              <w:rPr>
-                <w:rFonts w:ascii="Courier New" w:hAnsi="Courier New" w:cs="Courier New"/>
-              </w:rPr>
-              <w:t>setUserInfo</w:t>
-            </w:r>
-            <w:proofErr w:type="spellEnd"/>
-            <w:r>
-              <w:rPr>
-                <w:rFonts w:ascii="Courier New" w:hAnsi="Courier New" w:cs="Courier New"/>
-              </w:rPr>
-              <w:t>(</w:t>
-            </w:r>
-            <w:proofErr w:type="spellStart"/>
-            <w:r>
-              <w:rPr>
-                <w:rFonts w:ascii="Courier New" w:hAnsi="Courier New" w:cs="Courier New"/>
-              </w:rPr>
-              <w:t>localUser:UserInfo</w:t>
-            </w:r>
-            <w:proofErr w:type="spellEnd"/>
-            <w:r>
-              <w:rPr>
-                <w:rFonts w:ascii="Courier New" w:hAnsi="Courier New" w:cs="Courier New"/>
-              </w:rPr>
-              <w:t>):void</w:t>
+            <w:r>
+              <w:rPr>
+                <w:rFonts w:ascii="Courier New" w:hAnsi="Courier New" w:cs="Courier New"/>
+              </w:rPr>
+              <w:t>setUserInfo(localUser:UserInfo):void</w:t>
             </w:r>
           </w:p>
           <w:p>
@@ -1756,16 +1544,8 @@
               <w:rPr>
                 <w:rFonts w:ascii="Courier New" w:hAnsi="Courier New" w:cs="Courier New"/>
               </w:rPr>
-              <w:t>getDefaultChat():</w:t>
-            </w:r>
-            <w:proofErr w:type="spellStart"/>
-            <w:r>
-              <w:rPr>
-                <w:rFonts w:ascii="Courier New" w:hAnsi="Courier New" w:cs="Courier New"/>
-              </w:rPr>
-              <w:t>ChatHandler</w:t>
-            </w:r>
-            <w:proofErr w:type="spellEnd"/>
+              <w:t>getDefaultChat():ChatHandler</w:t>
+            </w:r>
           </w:p>
           <w:p>
             <w:pPr>
@@ -1810,7 +1590,6 @@
                 <w:b/>
               </w:rPr>
             </w:pPr>
-            <w:proofErr w:type="spellStart"/>
             <w:r>
               <w:rPr>
                 <w:rFonts w:ascii="Courier New" w:hAnsi="Courier New" w:cs="Courier New"/>
@@ -1818,7 +1597,6 @@
               </w:rPr>
               <w:t>ChatHandler</w:t>
             </w:r>
-            <w:proofErr w:type="spellEnd"/>
           </w:p>
         </w:tc>
       </w:tr>
@@ -1837,33 +1615,11 @@
                 <w:rFonts w:ascii="Courier New" w:hAnsi="Courier New" w:cs="Courier New"/>
               </w:rPr>
             </w:pPr>
-            <w:proofErr w:type="spellStart"/>
-            <w:r>
-              <w:rPr>
-                <w:rFonts w:ascii="Courier New" w:hAnsi="Courier New" w:cs="Courier New"/>
-              </w:rPr>
-              <w:t>sendMessage</w:t>
-            </w:r>
-            <w:proofErr w:type="spellEnd"/>
-            <w:r>
-              <w:rPr>
-                <w:rFonts w:ascii="Courier New" w:hAnsi="Courier New" w:cs="Courier New"/>
-              </w:rPr>
-              <w:t>(</w:t>
-            </w:r>
-            <w:proofErr w:type="spellStart"/>
-            <w:r>
-              <w:rPr>
-                <w:rFonts w:ascii="Courier New" w:hAnsi="Courier New" w:cs="Courier New"/>
-              </w:rPr>
-              <w:t>text:DecoratedText</w:t>
-            </w:r>
-            <w:proofErr w:type="spellEnd"/>
-            <w:r>
-              <w:rPr>
-                <w:rFonts w:ascii="Courier New" w:hAnsi="Courier New" w:cs="Courier New"/>
-              </w:rPr>
-              <w:t>):void</w:t>
+            <w:r>
+              <w:rPr>
+                <w:rFonts w:ascii="Courier New" w:hAnsi="Courier New" w:cs="Courier New"/>
+              </w:rPr>
+              <w:t>sendMessage(text:DecoratedText):void</w:t>
             </w:r>
           </w:p>
           <w:p>
@@ -1873,28 +1629,17 @@
                 <w:rFonts w:ascii="Courier New" w:hAnsi="Courier New" w:cs="Courier New"/>
               </w:rPr>
             </w:pPr>
-            <w:proofErr w:type="spellStart"/>
-            <w:r>
-              <w:rPr>
-                <w:rFonts w:ascii="Courier New" w:hAnsi="Courier New" w:cs="Courier New"/>
-              </w:rPr>
-              <w:t>getChat</w:t>
-            </w:r>
-            <w:proofErr w:type="spellEnd"/>
-            <w:r>
-              <w:rPr>
-                <w:rFonts w:ascii="Courier New" w:hAnsi="Courier New" w:cs="Courier New"/>
-              </w:rPr>
-              <w:t>():Chat</w:t>
+            <w:r>
+              <w:rPr>
+                <w:rFonts w:ascii="Courier New" w:hAnsi="Courier New" w:cs="Courier New"/>
+              </w:rPr>
+              <w:t>getChat():Chat</w:t>
             </w:r>
           </w:p>
         </w:tc>
       </w:tr>
     </w:tbl>
-    <w:p>
-      <w:bookmarkStart w:id="0" w:name="_GoBack"/>
-      <w:bookmarkEnd w:id="0"/>
-    </w:p>
+    <w:p/>
     <w:p>
       <w:pPr>
         <w:pStyle w:val="Heading3"/>
@@ -1928,7 +1673,6 @@
                 <w:b/>
               </w:rPr>
             </w:pPr>
-            <w:proofErr w:type="spellStart"/>
             <w:r>
               <w:rPr>
                 <w:rFonts w:ascii="Courier New" w:hAnsi="Courier New" w:cs="Courier New"/>
@@ -1936,7 +1680,6 @@
               </w:rPr>
               <w:t>ChatHistory</w:t>
             </w:r>
-            <w:proofErr w:type="spellEnd"/>
           </w:p>
         </w:tc>
       </w:tr>
@@ -1955,42 +1698,12 @@
                 <w:rFonts w:ascii="Courier New" w:hAnsi="Courier New" w:cs="Courier New"/>
               </w:rPr>
             </w:pPr>
-            <w:proofErr w:type="spellStart"/>
-            <w:r>
-              <w:rPr>
-                <w:rFonts w:ascii="Courier New" w:hAnsi="Courier New" w:cs="Courier New"/>
-              </w:rPr>
-              <w:t>conversations:List</w:t>
-            </w:r>
-            <w:proofErr w:type="spellEnd"/>
-            <w:r>
-              <w:rPr>
-                <w:rFonts w:ascii="Courier New" w:hAnsi="Courier New" w:cs="Courier New"/>
-              </w:rPr>
-              <w:t>&lt;</w:t>
-            </w:r>
-            <w:proofErr w:type="spellStart"/>
-            <w:r>
-              <w:rPr>
-                <w:rFonts w:ascii="Courier New" w:hAnsi="Courier New" w:cs="Courier New"/>
-              </w:rPr>
-              <w:t>ConversationInfo</w:t>
-            </w:r>
-            <w:proofErr w:type="spellEnd"/>
-            <w:r>
-              <w:rPr>
-                <w:rFonts w:ascii="Courier New" w:hAnsi="Courier New" w:cs="Courier New"/>
-              </w:rPr>
-              <w:t>&gt;</w:t>
-            </w:r>
-          </w:p>
-          <w:p>
-            <w:pPr>
-              <w:ind w:left="330" w:hanging="330"/>
-              <w:rPr>
-                <w:rFonts w:ascii="Courier New" w:hAnsi="Courier New" w:cs="Courier New"/>
-              </w:rPr>
-            </w:pPr>
+            <w:r>
+              <w:rPr>
+                <w:rFonts w:ascii="Courier New" w:hAnsi="Courier New" w:cs="Courier New"/>
+              </w:rPr>
+              <w:t>conversations:List&lt;ConversationInfo&gt;</w:t>
+            </w:r>
           </w:p>
         </w:tc>
       </w:tr>
@@ -2004,6 +1717,246 @@
         <w:t>Messages</w:t>
       </w:r>
     </w:p>
+    <w:p>
+      <w:r>
+        <w:t>A user message is sent every second to let everyone connected know who’s connected and when they were last seen.</w:t>
+      </w:r>
+    </w:p>
+    <w:tbl>
+      <w:tblPr>
+        <w:tblStyle w:val="TableGrid"/>
+        <w:tblW w:w="0" w:type="auto"/>
+        <w:jc w:val="center"/>
+        <w:tblLook w:val="04A0" w:firstRow="1" w:lastRow="0" w:firstColumn="1" w:lastColumn="0" w:noHBand="0" w:noVBand="1"/>
+      </w:tblPr>
+      <w:tblGrid>
+        <w:gridCol w:w="5395"/>
+      </w:tblGrid>
+      <w:tr>
+        <w:trPr>
+          <w:jc w:val="center"/>
+        </w:trPr>
+        <w:tc>
+          <w:tcPr>
+            <w:tcW w:w="5395" w:type="dxa"/>
+          </w:tcPr>
+          <w:p>
+            <w:pPr>
+              <w:rPr>
+                <w:rFonts w:ascii="Courier New" w:hAnsi="Courier New" w:cs="Courier New"/>
+                <w:b/>
+              </w:rPr>
+            </w:pPr>
+            <w:r>
+              <w:rPr>
+                <w:rFonts w:ascii="Courier New" w:hAnsi="Courier New" w:cs="Courier New"/>
+                <w:b/>
+              </w:rPr>
+              <w:t>UserMessage</w:t>
+            </w:r>
+          </w:p>
+        </w:tc>
+      </w:tr>
+      <w:tr>
+        <w:trPr>
+          <w:jc w:val="center"/>
+        </w:trPr>
+        <w:tc>
+          <w:tcPr>
+            <w:tcW w:w="5395" w:type="dxa"/>
+          </w:tcPr>
+          <w:p>
+            <w:pPr>
+              <w:ind w:left="330" w:hanging="330"/>
+              <w:rPr>
+                <w:rFonts w:ascii="Courier New" w:hAnsi="Courier New" w:cs="Courier New"/>
+              </w:rPr>
+            </w:pPr>
+            <w:r>
+              <w:rPr>
+                <w:rFonts w:ascii="Courier New" w:hAnsi="Courier New" w:cs="Courier New"/>
+              </w:rPr>
+              <w:t>id</w:t>
+            </w:r>
+          </w:p>
+          <w:p>
+            <w:pPr>
+              <w:ind w:left="330" w:hanging="330"/>
+              <w:rPr>
+                <w:rFonts w:ascii="Courier New" w:hAnsi="Courier New" w:cs="Courier New"/>
+              </w:rPr>
+            </w:pPr>
+            <w:r>
+              <w:rPr>
+                <w:rFonts w:ascii="Courier New" w:hAnsi="Courier New" w:cs="Courier New"/>
+              </w:rPr>
+              <w:t xml:space="preserve">displayName </w:t>
+            </w:r>
+          </w:p>
+          <w:p>
+            <w:pPr>
+              <w:ind w:left="330" w:hanging="330"/>
+              <w:rPr>
+                <w:rFonts w:ascii="Courier New" w:hAnsi="Courier New" w:cs="Courier New"/>
+              </w:rPr>
+            </w:pPr>
+            <w:r>
+              <w:rPr>
+                <w:rFonts w:ascii="Courier New" w:hAnsi="Courier New" w:cs="Courier New"/>
+              </w:rPr>
+              <w:t>available</w:t>
+            </w:r>
+          </w:p>
+          <w:p>
+            <w:pPr>
+              <w:ind w:left="330" w:hanging="330"/>
+              <w:rPr>
+                <w:rFonts w:ascii="Courier New" w:hAnsi="Courier New" w:cs="Courier New"/>
+              </w:rPr>
+            </w:pPr>
+            <w:r>
+              <w:rPr>
+                <w:rFonts w:ascii="Courier New" w:hAnsi="Courier New" w:cs="Courier New"/>
+              </w:rPr>
+              <w:t>lastSeen</w:t>
+            </w:r>
+          </w:p>
+        </w:tc>
+      </w:tr>
+    </w:tbl>
+    <w:p/>
+    <w:tbl>
+      <w:tblPr>
+        <w:tblStyle w:val="TableGrid"/>
+        <w:tblW w:w="0" w:type="auto"/>
+        <w:jc w:val="center"/>
+        <w:tblLook w:val="04A0" w:firstRow="1" w:lastRow="0" w:firstColumn="1" w:lastColumn="0" w:noHBand="0" w:noVBand="1"/>
+      </w:tblPr>
+      <w:tblGrid>
+        <w:gridCol w:w="5395"/>
+      </w:tblGrid>
+      <w:tr>
+        <w:trPr>
+          <w:jc w:val="center"/>
+        </w:trPr>
+        <w:tc>
+          <w:tcPr>
+            <w:tcW w:w="5395" w:type="dxa"/>
+          </w:tcPr>
+          <w:p>
+            <w:pPr>
+              <w:rPr>
+                <w:rFonts w:ascii="Courier New" w:hAnsi="Courier New" w:cs="Courier New"/>
+                <w:b/>
+              </w:rPr>
+            </w:pPr>
+            <w:r>
+              <w:rPr>
+                <w:rFonts w:ascii="Courier New" w:hAnsi="Courier New" w:cs="Courier New"/>
+                <w:b/>
+              </w:rPr>
+              <w:t>ChatMessageMessage</w:t>
+            </w:r>
+          </w:p>
+        </w:tc>
+      </w:tr>
+      <w:tr>
+        <w:trPr>
+          <w:jc w:val="center"/>
+        </w:trPr>
+        <w:tc>
+          <w:tcPr>
+            <w:tcW w:w="5395" w:type="dxa"/>
+          </w:tcPr>
+          <w:p>
+            <w:pPr>
+              <w:ind w:left="330" w:hanging="330"/>
+              <w:rPr>
+                <w:rFonts w:ascii="Courier New" w:hAnsi="Courier New" w:cs="Courier New"/>
+              </w:rPr>
+            </w:pPr>
+            <w:r>
+              <w:rPr>
+                <w:rFonts w:ascii="Courier New" w:hAnsi="Courier New" w:cs="Courier New"/>
+              </w:rPr>
+              <w:t>chatId</w:t>
+            </w:r>
+          </w:p>
+          <w:p>
+            <w:pPr>
+              <w:ind w:left="330" w:hanging="330"/>
+              <w:rPr>
+                <w:rFonts w:ascii="Courier New" w:hAnsi="Courier New" w:cs="Courier New"/>
+              </w:rPr>
+            </w:pPr>
+            <w:r>
+              <w:rPr>
+                <w:rFonts w:ascii="Courier New" w:hAnsi="Courier New" w:cs="Courier New"/>
+              </w:rPr>
+              <w:t>txTime</w:t>
+            </w:r>
+          </w:p>
+          <w:p>
+            <w:pPr>
+              <w:ind w:left="330" w:hanging="330"/>
+              <w:rPr>
+                <w:rFonts w:ascii="Courier New" w:hAnsi="Courier New" w:cs="Courier New"/>
+              </w:rPr>
+            </w:pPr>
+            <w:r>
+              <w:rPr>
+                <w:rFonts w:ascii="Courier New" w:hAnsi="Courier New" w:cs="Courier New"/>
+              </w:rPr>
+              <w:t>rxTime</w:t>
+            </w:r>
+          </w:p>
+          <w:p>
+            <w:pPr>
+              <w:ind w:left="330" w:hanging="330"/>
+              <w:rPr>
+                <w:rFonts w:ascii="Courier New" w:hAnsi="Courier New" w:cs="Courier New"/>
+              </w:rPr>
+            </w:pPr>
+            <w:r>
+              <w:rPr>
+                <w:rFonts w:ascii="Courier New" w:hAnsi="Courier New" w:cs="Courier New"/>
+              </w:rPr>
+              <w:t>senderId</w:t>
+            </w:r>
+            <w:bookmarkStart w:id="0" w:name="_GoBack"/>
+            <w:bookmarkEnd w:id="0"/>
+          </w:p>
+          <w:p>
+            <w:pPr>
+              <w:ind w:left="330" w:hanging="330"/>
+              <w:rPr>
+                <w:rFonts w:ascii="Courier New" w:hAnsi="Courier New" w:cs="Courier New"/>
+              </w:rPr>
+            </w:pPr>
+            <w:r>
+              <w:rPr>
+                <w:rFonts w:ascii="Courier New" w:hAnsi="Courier New" w:cs="Courier New"/>
+              </w:rPr>
+              <w:t>text</w:t>
+            </w:r>
+          </w:p>
+          <w:p>
+            <w:pPr>
+              <w:ind w:left="330" w:hanging="330"/>
+              <w:rPr>
+                <w:rFonts w:ascii="Courier New" w:hAnsi="Courier New" w:cs="Courier New"/>
+              </w:rPr>
+            </w:pPr>
+            <w:r>
+              <w:rPr>
+                <w:rFonts w:ascii="Courier New" w:hAnsi="Courier New" w:cs="Courier New"/>
+              </w:rPr>
+              <w:t>attributes</w:t>
+            </w:r>
+          </w:p>
+        </w:tc>
+      </w:tr>
+    </w:tbl>
     <w:p/>
     <w:p/>
     <w:p/>
@@ -5074,7 +5027,7 @@
 </file>
 
 <file path=customXml/itemProps1.xml><?xml version="1.0" encoding="utf-8"?>
-<ds:datastoreItem xmlns:ds="http://schemas.openxmlformats.org/officeDocument/2006/customXml" ds:itemID="{0A36E301-AB5C-43F1-9F9C-65450ED2F4C3}">
+<ds:datastoreItem xmlns:ds="http://schemas.openxmlformats.org/officeDocument/2006/customXml" ds:itemID="{7D762D0E-1919-4294-B1F9-2231AF4EFF7A}">
   <ds:schemaRefs>
     <ds:schemaRef ds:uri="http://schemas.openxmlformats.org/officeDocument/2006/bibliography"/>
   </ds:schemaRefs>

</xml_diff>

<commit_message>
Added StringPattern and UI. Finished TextStyleListSerializer (was AttributeSerializer).
</commit_message>
<xml_diff>
--- a/java/Chatterbox/docs/ChatterboxDesign.docx
+++ b/java/Chatterbox/docs/ChatterboxDesign.docx
@@ -1,6 +1,6 @@
 
 <file path=word/document.xml><?xml version="1.0" encoding="utf-8"?>
-<w:document xmlns:wpc="http://schemas.microsoft.com/office/word/2010/wordprocessingCanvas" xmlns:cx="http://schemas.microsoft.com/office/drawing/2014/chartex" xmlns:cx1="http://schemas.microsoft.com/office/drawing/2015/9/8/chartex" xmlns:cx2="http://schemas.microsoft.com/office/drawing/2015/10/21/chartex" xmlns:cx3="http://schemas.microsoft.com/office/drawing/2016/5/9/chartex" xmlns:cx4="http://schemas.microsoft.com/office/drawing/2016/5/10/chartex" xmlns:cx5="http://schemas.microsoft.com/office/drawing/2016/5/11/chartex" xmlns:mc="http://schemas.openxmlformats.org/markup-compatibility/2006" xmlns:o="urn:schemas-microsoft-com:office:office" xmlns:r="http://schemas.openxmlformats.org/officeDocument/2006/relationships" xmlns:m="http://schemas.openxmlformats.org/officeDocument/2006/math" xmlns:v="urn:schemas-microsoft-com:vml" xmlns:wp14="http://schemas.microsoft.com/office/word/2010/wordprocessingDrawing" xmlns:wp="http://schemas.openxmlformats.org/drawingml/2006/wordprocessingDrawing" xmlns:w10="urn:schemas-microsoft-com:office:word" xmlns:w="http://schemas.openxmlformats.org/wordprocessingml/2006/main" xmlns:w14="http://schemas.microsoft.com/office/word/2010/wordml" xmlns:w15="http://schemas.microsoft.com/office/word/2012/wordml" xmlns:w16se="http://schemas.microsoft.com/office/word/2015/wordml/symex" xmlns:wpg="http://schemas.microsoft.com/office/word/2010/wordprocessingGroup" xmlns:wpi="http://schemas.microsoft.com/office/word/2010/wordprocessingInk" xmlns:wne="http://schemas.microsoft.com/office/word/2006/wordml" xmlns:wps="http://schemas.microsoft.com/office/word/2010/wordprocessingShape" mc:Ignorable="w14 w15 w16se wp14">
+<w:document xmlns:wpc="http://schemas.microsoft.com/office/word/2010/wordprocessingCanvas" xmlns:cx="http://schemas.microsoft.com/office/drawing/2014/chartex" xmlns:cx1="http://schemas.microsoft.com/office/drawing/2015/9/8/chartex" xmlns:cx2="http://schemas.microsoft.com/office/drawing/2015/10/21/chartex" xmlns:cx3="http://schemas.microsoft.com/office/drawing/2016/5/9/chartex" xmlns:cx4="http://schemas.microsoft.com/office/drawing/2016/5/10/chartex" xmlns:cx5="http://schemas.microsoft.com/office/drawing/2016/5/11/chartex" xmlns:cx6="http://schemas.microsoft.com/office/drawing/2016/5/12/chartex" xmlns:cx7="http://schemas.microsoft.com/office/drawing/2016/5/13/chartex" xmlns:cx8="http://schemas.microsoft.com/office/drawing/2016/5/14/chartex" xmlns:mc="http://schemas.openxmlformats.org/markup-compatibility/2006" xmlns:o="urn:schemas-microsoft-com:office:office" xmlns:r="http://schemas.openxmlformats.org/officeDocument/2006/relationships" xmlns:m="http://schemas.openxmlformats.org/officeDocument/2006/math" xmlns:v="urn:schemas-microsoft-com:vml" xmlns:wp14="http://schemas.microsoft.com/office/word/2010/wordprocessingDrawing" xmlns:wp="http://schemas.openxmlformats.org/drawingml/2006/wordprocessingDrawing" xmlns:w10="urn:schemas-microsoft-com:office:word" xmlns:w="http://schemas.openxmlformats.org/wordprocessingml/2006/main" xmlns:w14="http://schemas.microsoft.com/office/word/2010/wordml" xmlns:w15="http://schemas.microsoft.com/office/word/2012/wordml" xmlns:w16se="http://schemas.microsoft.com/office/word/2015/wordml/symex" xmlns:wpg="http://schemas.microsoft.com/office/word/2010/wordprocessingGroup" xmlns:wpi="http://schemas.microsoft.com/office/word/2010/wordprocessingInk" xmlns:wne="http://schemas.microsoft.com/office/word/2006/wordml" xmlns:wps="http://schemas.microsoft.com/office/word/2010/wordprocessingShape" mc:Ignorable="w14 w15 w16se wp14">
   <w:body>
     <w:p>
       <w:pPr>
@@ -424,6 +424,7 @@
                 <w:b/>
               </w:rPr>
             </w:pPr>
+            <w:proofErr w:type="spellStart"/>
             <w:r>
               <w:rPr>
                 <w:rFonts w:ascii="Courier New" w:hAnsi="Courier New" w:cs="Courier New"/>
@@ -452,6 +453,7 @@
               </w:rPr>
               <w:t>Options</w:t>
             </w:r>
+            <w:proofErr w:type="spellEnd"/>
           </w:p>
         </w:tc>
       </w:tr>
@@ -470,6 +472,7 @@
                 <w:rFonts w:ascii="Courier New" w:hAnsi="Courier New" w:cs="Courier New"/>
               </w:rPr>
             </w:pPr>
+            <w:proofErr w:type="spellStart"/>
             <w:r>
               <w:rPr>
                 <w:rFonts w:ascii="Courier New" w:hAnsi="Courier New" w:cs="Courier New"/>
@@ -488,6 +491,7 @@
               </w:rPr>
               <w:t>String</w:t>
             </w:r>
+            <w:proofErr w:type="spellEnd"/>
           </w:p>
           <w:p>
             <w:pPr>
@@ -496,6 +500,7 @@
                 <w:rFonts w:ascii="Courier New" w:hAnsi="Courier New" w:cs="Courier New"/>
               </w:rPr>
             </w:pPr>
+            <w:proofErr w:type="spellStart"/>
             <w:r>
               <w:rPr>
                 <w:rFonts w:ascii="Courier New" w:hAnsi="Courier New" w:cs="Courier New"/>
@@ -514,6 +519,7 @@
               </w:rPr>
               <w:t>oolean</w:t>
             </w:r>
+            <w:proofErr w:type="spellEnd"/>
           </w:p>
           <w:p>
             <w:pPr>
@@ -522,6 +528,7 @@
                 <w:rFonts w:ascii="Courier New" w:hAnsi="Courier New" w:cs="Courier New"/>
               </w:rPr>
             </w:pPr>
+            <w:proofErr w:type="spellStart"/>
             <w:r>
               <w:rPr>
                 <w:rFonts w:ascii="Courier New" w:hAnsi="Courier New" w:cs="Courier New"/>
@@ -540,6 +547,61 @@
               </w:rPr>
               <w:t>oolean</w:t>
             </w:r>
+            <w:proofErr w:type="spellEnd"/>
+          </w:p>
+          <w:p>
+            <w:pPr>
+              <w:ind w:left="330" w:hanging="330"/>
+              <w:rPr>
+                <w:rFonts w:ascii="Courier New" w:hAnsi="Courier New" w:cs="Courier New"/>
+              </w:rPr>
+            </w:pPr>
+            <w:proofErr w:type="spellStart"/>
+            <w:r>
+              <w:rPr>
+                <w:rFonts w:ascii="Courier New" w:hAnsi="Courier New" w:cs="Courier New"/>
+              </w:rPr>
+              <w:t>activeC</w:t>
+            </w:r>
+            <w:r>
+              <w:rPr>
+                <w:rFonts w:ascii="Courier New" w:hAnsi="Courier New" w:cs="Courier New"/>
+              </w:rPr>
+              <w:t>hat</w:t>
+            </w:r>
+            <w:r>
+              <w:rPr>
+                <w:rFonts w:ascii="Courier New" w:hAnsi="Courier New" w:cs="Courier New"/>
+              </w:rPr>
+              <w:t>s</w:t>
+            </w:r>
+            <w:r>
+              <w:rPr>
+                <w:rFonts w:ascii="Courier New" w:hAnsi="Courier New" w:cs="Courier New"/>
+              </w:rPr>
+              <w:t>:List</w:t>
+            </w:r>
+            <w:proofErr w:type="spellEnd"/>
+            <w:r>
+              <w:rPr>
+                <w:rFonts w:ascii="Courier New" w:hAnsi="Courier New" w:cs="Courier New"/>
+              </w:rPr>
+              <w:t>&lt;</w:t>
+            </w:r>
+            <w:proofErr w:type="spellStart"/>
+            <w:r>
+              <w:rPr>
+                <w:rFonts w:ascii="Courier New" w:hAnsi="Courier New" w:cs="Courier New"/>
+              </w:rPr>
+              <w:t>ChatInfo</w:t>
+            </w:r>
+            <w:proofErr w:type="spellEnd"/>
+            <w:r>
+              <w:rPr>
+                <w:rFonts w:ascii="Courier New" w:hAnsi="Courier New" w:cs="Courier New"/>
+              </w:rPr>
+              <w:t>&gt;</w:t>
+            </w:r>
             <w:r>
               <w:rPr>
                 <w:rFonts w:ascii="Courier New" w:hAnsi="Courier New" w:cs="Courier New"/>
@@ -554,36 +616,40 @@
                 <w:rFonts w:ascii="Courier New" w:hAnsi="Courier New" w:cs="Courier New"/>
               </w:rPr>
             </w:pPr>
-            <w:r>
-              <w:rPr>
-                <w:rFonts w:ascii="Courier New" w:hAnsi="Courier New" w:cs="Courier New"/>
-              </w:rPr>
-              <w:t>activeC</w:t>
-            </w:r>
-            <w:r>
-              <w:rPr>
-                <w:rFonts w:ascii="Courier New" w:hAnsi="Courier New" w:cs="Courier New"/>
-              </w:rPr>
-              <w:t>hat</w:t>
-            </w:r>
-            <w:r>
-              <w:rPr>
-                <w:rFonts w:ascii="Courier New" w:hAnsi="Courier New" w:cs="Courier New"/>
-              </w:rPr>
-              <w:t>s</w:t>
-            </w:r>
-            <w:r>
-              <w:rPr>
-                <w:rFonts w:ascii="Courier New" w:hAnsi="Courier New" w:cs="Courier New"/>
-              </w:rPr>
-              <w:t>:List&lt;</w:t>
-            </w:r>
-            <w:r>
-              <w:rPr>
-                <w:rFonts w:ascii="Courier New" w:hAnsi="Courier New" w:cs="Courier New"/>
-              </w:rPr>
-              <w:t>ChatInfo</w:t>
-            </w:r>
+            <w:proofErr w:type="spellStart"/>
+            <w:r>
+              <w:rPr>
+                <w:rFonts w:ascii="Courier New" w:hAnsi="Courier New" w:cs="Courier New"/>
+              </w:rPr>
+              <w:t>userOptio</w:t>
+            </w:r>
+            <w:r>
+              <w:rPr>
+                <w:rFonts w:ascii="Courier New" w:hAnsi="Courier New" w:cs="Courier New"/>
+              </w:rPr>
+              <w:t>n</w:t>
+            </w:r>
+            <w:r>
+              <w:rPr>
+                <w:rFonts w:ascii="Courier New" w:hAnsi="Courier New" w:cs="Courier New"/>
+              </w:rPr>
+              <w:t>s:List</w:t>
+            </w:r>
+            <w:proofErr w:type="spellEnd"/>
+            <w:r>
+              <w:rPr>
+                <w:rFonts w:ascii="Courier New" w:hAnsi="Courier New" w:cs="Courier New"/>
+              </w:rPr>
+              <w:t>&lt;</w:t>
+            </w:r>
+            <w:proofErr w:type="spellStart"/>
+            <w:r>
+              <w:rPr>
+                <w:rFonts w:ascii="Courier New" w:hAnsi="Courier New" w:cs="Courier New"/>
+              </w:rPr>
+              <w:t>UserOption</w:t>
+            </w:r>
+            <w:proofErr w:type="spellEnd"/>
             <w:r>
               <w:rPr>
                 <w:rFonts w:ascii="Courier New" w:hAnsi="Courier New" w:cs="Courier New"/>
@@ -604,56 +670,14 @@
                 <w:rFonts w:ascii="Courier New" w:hAnsi="Courier New" w:cs="Courier New"/>
               </w:rPr>
             </w:pPr>
-            <w:r>
-              <w:rPr>
-                <w:rFonts w:ascii="Courier New" w:hAnsi="Courier New" w:cs="Courier New"/>
-              </w:rPr>
-              <w:t>userOptio</w:t>
-            </w:r>
-            <w:r>
-              <w:rPr>
-                <w:rFonts w:ascii="Courier New" w:hAnsi="Courier New" w:cs="Courier New"/>
-              </w:rPr>
-              <w:t>n</w:t>
-            </w:r>
-            <w:r>
-              <w:rPr>
-                <w:rFonts w:ascii="Courier New" w:hAnsi="Courier New" w:cs="Courier New"/>
-              </w:rPr>
-              <w:t>s:List&lt;</w:t>
-            </w:r>
-            <w:r>
-              <w:rPr>
-                <w:rFonts w:ascii="Courier New" w:hAnsi="Courier New" w:cs="Courier New"/>
-              </w:rPr>
-              <w:t>UserOption</w:t>
-            </w:r>
-            <w:r>
-              <w:rPr>
-                <w:rFonts w:ascii="Courier New" w:hAnsi="Courier New" w:cs="Courier New"/>
-              </w:rPr>
-              <w:t>&gt;</w:t>
-            </w:r>
-            <w:r>
-              <w:rPr>
-                <w:rFonts w:ascii="Courier New" w:hAnsi="Courier New" w:cs="Courier New"/>
-              </w:rPr>
-              <w:t xml:space="preserve"> </w:t>
-            </w:r>
-          </w:p>
-          <w:p>
-            <w:pPr>
-              <w:ind w:left="330" w:hanging="330"/>
-              <w:rPr>
-                <w:rFonts w:ascii="Courier New" w:hAnsi="Courier New" w:cs="Courier New"/>
-              </w:rPr>
-            </w:pPr>
+            <w:proofErr w:type="spellStart"/>
             <w:r>
               <w:rPr>
                 <w:rFonts w:ascii="Courier New" w:hAnsi="Courier New" w:cs="Courier New"/>
               </w:rPr>
               <w:t>inputs:MulticastsInputs</w:t>
             </w:r>
+            <w:proofErr w:type="spellEnd"/>
           </w:p>
         </w:tc>
       </w:tr>
@@ -684,6 +708,7 @@
                 <w:b/>
               </w:rPr>
             </w:pPr>
+            <w:proofErr w:type="spellStart"/>
             <w:r>
               <w:rPr>
                 <w:rFonts w:ascii="Courier New" w:hAnsi="Courier New" w:cs="Courier New"/>
@@ -698,6 +723,7 @@
               </w:rPr>
               <w:t>Option</w:t>
             </w:r>
+            <w:proofErr w:type="spellEnd"/>
           </w:p>
         </w:tc>
       </w:tr>
@@ -716,6 +742,7 @@
                 <w:rFonts w:ascii="Courier New" w:hAnsi="Courier New" w:cs="Courier New"/>
               </w:rPr>
             </w:pPr>
+            <w:proofErr w:type="spellStart"/>
             <w:r>
               <w:rPr>
                 <w:rFonts w:ascii="Courier New" w:hAnsi="Courier New" w:cs="Courier New"/>
@@ -728,6 +755,7 @@
               </w:rPr>
               <w:t>:String</w:t>
             </w:r>
+            <w:proofErr w:type="spellEnd"/>
           </w:p>
           <w:p>
             <w:pPr>
@@ -736,6 +764,7 @@
                 <w:rFonts w:ascii="Courier New" w:hAnsi="Courier New" w:cs="Courier New"/>
               </w:rPr>
             </w:pPr>
+            <w:proofErr w:type="spellStart"/>
             <w:r>
               <w:rPr>
                 <w:rFonts w:ascii="Courier New" w:hAnsi="Courier New" w:cs="Courier New"/>
@@ -748,6 +777,7 @@
               </w:rPr>
               <w:t>ame:String</w:t>
             </w:r>
+            <w:proofErr w:type="spellEnd"/>
           </w:p>
         </w:tc>
       </w:tr>
@@ -824,12 +854,14 @@
                 <w:rFonts w:ascii="Courier New" w:hAnsi="Courier New" w:cs="Courier New"/>
               </w:rPr>
             </w:pPr>
+            <w:proofErr w:type="spellStart"/>
             <w:r>
               <w:rPr>
                 <w:rFonts w:ascii="Courier New" w:hAnsi="Courier New" w:cs="Courier New"/>
               </w:rPr>
               <w:t>connectionInputs:MulticastInputs</w:t>
             </w:r>
+            <w:proofErr w:type="spellEnd"/>
           </w:p>
           <w:p>
             <w:pPr>
@@ -838,6 +870,7 @@
                 <w:rFonts w:ascii="Courier New" w:hAnsi="Courier New" w:cs="Courier New"/>
               </w:rPr>
             </w:pPr>
+            <w:proofErr w:type="spellStart"/>
             <w:r>
               <w:rPr>
                 <w:rFonts w:ascii="Courier New" w:hAnsi="Courier New" w:cs="Courier New"/>
@@ -848,14 +881,23 @@
               <w:rPr>
                 <w:rFonts w:ascii="Courier New" w:hAnsi="Courier New" w:cs="Courier New"/>
               </w:rPr>
-              <w:t>:List&lt;</w:t>
-            </w:r>
+              <w:t>:List</w:t>
+            </w:r>
+            <w:proofErr w:type="spellEnd"/>
+            <w:r>
+              <w:rPr>
+                <w:rFonts w:ascii="Courier New" w:hAnsi="Courier New" w:cs="Courier New"/>
+              </w:rPr>
+              <w:t>&lt;</w:t>
+            </w:r>
+            <w:proofErr w:type="spellStart"/>
             <w:r>
               <w:rPr>
                 <w:rFonts w:ascii="Courier New" w:hAnsi="Courier New" w:cs="Courier New"/>
               </w:rPr>
               <w:t>UserInfo</w:t>
             </w:r>
+            <w:proofErr w:type="spellEnd"/>
             <w:r>
               <w:rPr>
                 <w:rFonts w:ascii="Courier New" w:hAnsi="Courier New" w:cs="Courier New"/>
@@ -870,12 +912,14 @@
                 <w:rFonts w:ascii="Courier New" w:hAnsi="Courier New" w:cs="Courier New"/>
               </w:rPr>
             </w:pPr>
+            <w:proofErr w:type="spellStart"/>
             <w:r>
               <w:rPr>
                 <w:rFonts w:ascii="Courier New" w:hAnsi="Courier New" w:cs="Courier New"/>
               </w:rPr>
               <w:t>defaultChat:Chat</w:t>
             </w:r>
+            <w:proofErr w:type="spellEnd"/>
           </w:p>
           <w:p>
             <w:pPr>
@@ -884,11 +928,19 @@
                 <w:rFonts w:ascii="Courier New" w:hAnsi="Courier New" w:cs="Courier New"/>
               </w:rPr>
             </w:pPr>
-            <w:r>
-              <w:rPr>
-                <w:rFonts w:ascii="Courier New" w:hAnsi="Courier New" w:cs="Courier New"/>
-              </w:rPr>
-              <w:t>activeChats:List&lt;Chat&gt;</w:t>
+            <w:proofErr w:type="spellStart"/>
+            <w:r>
+              <w:rPr>
+                <w:rFonts w:ascii="Courier New" w:hAnsi="Courier New" w:cs="Courier New"/>
+              </w:rPr>
+              <w:t>activeChats:List</w:t>
+            </w:r>
+            <w:proofErr w:type="spellEnd"/>
+            <w:r>
+              <w:rPr>
+                <w:rFonts w:ascii="Courier New" w:hAnsi="Courier New" w:cs="Courier New"/>
+              </w:rPr>
+              <w:t>&lt;Chat&gt;</w:t>
             </w:r>
           </w:p>
         </w:tc>
@@ -945,6 +997,7 @@
                 <w:rFonts w:ascii="Courier New" w:hAnsi="Courier New" w:cs="Courier New"/>
               </w:rPr>
             </w:pPr>
+            <w:proofErr w:type="spellStart"/>
             <w:r>
               <w:rPr>
                 <w:rFonts w:ascii="Courier New" w:hAnsi="Courier New" w:cs="Courier New"/>
@@ -969,6 +1022,7 @@
               </w:rPr>
               <w:t>Info</w:t>
             </w:r>
+            <w:proofErr w:type="spellEnd"/>
           </w:p>
           <w:p>
             <w:pPr>
@@ -977,6 +1031,7 @@
                 <w:rFonts w:ascii="Courier New" w:hAnsi="Courier New" w:cs="Courier New"/>
               </w:rPr>
             </w:pPr>
+            <w:proofErr w:type="spellStart"/>
             <w:r>
               <w:rPr>
                 <w:rFonts w:ascii="Courier New" w:hAnsi="Courier New" w:cs="Courier New"/>
@@ -989,6 +1044,7 @@
               </w:rPr>
               <w:t>Boolean</w:t>
             </w:r>
+            <w:proofErr w:type="spellEnd"/>
           </w:p>
           <w:p>
             <w:pPr>
@@ -997,6 +1053,7 @@
                 <w:rFonts w:ascii="Courier New" w:hAnsi="Courier New" w:cs="Courier New"/>
               </w:rPr>
             </w:pPr>
+            <w:proofErr w:type="spellStart"/>
             <w:r>
               <w:rPr>
                 <w:rFonts w:ascii="Courier New" w:hAnsi="Courier New" w:cs="Courier New"/>
@@ -1007,14 +1064,23 @@
               <w:rPr>
                 <w:rFonts w:ascii="Courier New" w:hAnsi="Courier New" w:cs="Courier New"/>
               </w:rPr>
-              <w:t>List&lt;</w:t>
-            </w:r>
+              <w:t>List</w:t>
+            </w:r>
+            <w:proofErr w:type="spellEnd"/>
+            <w:r>
+              <w:rPr>
+                <w:rFonts w:ascii="Courier New" w:hAnsi="Courier New" w:cs="Courier New"/>
+              </w:rPr>
+              <w:t>&lt;</w:t>
+            </w:r>
+            <w:proofErr w:type="spellStart"/>
             <w:r>
               <w:rPr>
                 <w:rFonts w:ascii="Courier New" w:hAnsi="Courier New" w:cs="Courier New"/>
               </w:rPr>
               <w:t>ChatMessage</w:t>
             </w:r>
+            <w:proofErr w:type="spellEnd"/>
             <w:r>
               <w:rPr>
                 <w:rFonts w:ascii="Courier New" w:hAnsi="Courier New" w:cs="Courier New"/>
@@ -1051,6 +1117,7 @@
                 <w:b/>
               </w:rPr>
             </w:pPr>
+            <w:proofErr w:type="spellStart"/>
             <w:r>
               <w:rPr>
                 <w:rFonts w:ascii="Courier New" w:hAnsi="Courier New" w:cs="Courier New"/>
@@ -1058,6 +1125,7 @@
               </w:rPr>
               <w:t>ChatMessage</w:t>
             </w:r>
+            <w:proofErr w:type="spellEnd"/>
           </w:p>
         </w:tc>
       </w:tr>
@@ -1076,12 +1144,14 @@
                 <w:rFonts w:ascii="Courier New" w:hAnsi="Courier New" w:cs="Courier New"/>
               </w:rPr>
             </w:pPr>
+            <w:proofErr w:type="spellStart"/>
             <w:r>
               <w:rPr>
                 <w:rFonts w:ascii="Courier New" w:hAnsi="Courier New" w:cs="Courier New"/>
               </w:rPr>
               <w:t>from:UserInfo</w:t>
             </w:r>
+            <w:proofErr w:type="spellEnd"/>
           </w:p>
           <w:p>
             <w:pPr>
@@ -1090,12 +1160,14 @@
                 <w:rFonts w:ascii="Courier New" w:hAnsi="Courier New" w:cs="Courier New"/>
               </w:rPr>
             </w:pPr>
+            <w:proofErr w:type="spellStart"/>
             <w:r>
               <w:rPr>
                 <w:rFonts w:ascii="Courier New" w:hAnsi="Courier New" w:cs="Courier New"/>
               </w:rPr>
               <w:t>sent:LocalTime</w:t>
             </w:r>
+            <w:proofErr w:type="spellEnd"/>
           </w:p>
           <w:p>
             <w:pPr>
@@ -1104,12 +1176,14 @@
                 <w:rFonts w:ascii="Courier New" w:hAnsi="Courier New" w:cs="Courier New"/>
               </w:rPr>
             </w:pPr>
+            <w:proofErr w:type="spellStart"/>
             <w:r>
               <w:rPr>
                 <w:rFonts w:ascii="Courier New" w:hAnsi="Courier New" w:cs="Courier New"/>
               </w:rPr>
               <w:t>text:DecoratedText</w:t>
             </w:r>
+            <w:proofErr w:type="spellEnd"/>
           </w:p>
         </w:tc>
       </w:tr>
@@ -1141,6 +1215,7 @@
                 <w:b/>
               </w:rPr>
             </w:pPr>
+            <w:proofErr w:type="spellStart"/>
             <w:r>
               <w:rPr>
                 <w:rFonts w:ascii="Courier New" w:hAnsi="Courier New" w:cs="Courier New"/>
@@ -1162,6 +1237,7 @@
               </w:rPr>
               <w:t>Info</w:t>
             </w:r>
+            <w:proofErr w:type="spellEnd"/>
           </w:p>
         </w:tc>
       </w:tr>
@@ -1180,6 +1256,7 @@
                 <w:rFonts w:ascii="Courier New" w:hAnsi="Courier New" w:cs="Courier New"/>
               </w:rPr>
             </w:pPr>
+            <w:proofErr w:type="spellStart"/>
             <w:r>
               <w:rPr>
                 <w:rFonts w:ascii="Courier New" w:hAnsi="Courier New" w:cs="Courier New"/>
@@ -1192,6 +1269,7 @@
               </w:rPr>
               <w:t>String</w:t>
             </w:r>
+            <w:proofErr w:type="spellEnd"/>
           </w:p>
           <w:p>
             <w:pPr>
@@ -1200,12 +1278,14 @@
                 <w:rFonts w:ascii="Courier New" w:hAnsi="Courier New" w:cs="Courier New"/>
               </w:rPr>
             </w:pPr>
+            <w:proofErr w:type="spellStart"/>
             <w:r>
               <w:rPr>
                 <w:rFonts w:ascii="Courier New" w:hAnsi="Courier New" w:cs="Courier New"/>
               </w:rPr>
               <w:t>name:String</w:t>
             </w:r>
+            <w:proofErr w:type="spellEnd"/>
           </w:p>
           <w:p>
             <w:pPr>
@@ -1214,11 +1294,19 @@
                 <w:rFonts w:ascii="Courier New" w:hAnsi="Courier New" w:cs="Courier New"/>
               </w:rPr>
             </w:pPr>
-            <w:r>
-              <w:rPr>
-                <w:rFonts w:ascii="Courier New" w:hAnsi="Courier New" w:cs="Courier New"/>
-              </w:rPr>
-              <w:t>users:List&lt;String&gt;</w:t>
+            <w:proofErr w:type="spellStart"/>
+            <w:r>
+              <w:rPr>
+                <w:rFonts w:ascii="Courier New" w:hAnsi="Courier New" w:cs="Courier New"/>
+              </w:rPr>
+              <w:t>users:List</w:t>
+            </w:r>
+            <w:proofErr w:type="spellEnd"/>
+            <w:r>
+              <w:rPr>
+                <w:rFonts w:ascii="Courier New" w:hAnsi="Courier New" w:cs="Courier New"/>
+              </w:rPr>
+              <w:t>&lt;String&gt;</w:t>
             </w:r>
           </w:p>
         </w:tc>
@@ -1250,6 +1338,7 @@
                 <w:b/>
               </w:rPr>
             </w:pPr>
+            <w:proofErr w:type="spellStart"/>
             <w:r>
               <w:rPr>
                 <w:rFonts w:ascii="Courier New" w:hAnsi="Courier New" w:cs="Courier New"/>
@@ -1264,6 +1353,7 @@
               </w:rPr>
               <w:t>User</w:t>
             </w:r>
+            <w:proofErr w:type="spellEnd"/>
           </w:p>
         </w:tc>
       </w:tr>
@@ -1282,6 +1372,7 @@
                 <w:rFonts w:ascii="Courier New" w:hAnsi="Courier New" w:cs="Courier New"/>
               </w:rPr>
             </w:pPr>
+            <w:proofErr w:type="spellStart"/>
             <w:r>
               <w:rPr>
                 <w:rFonts w:ascii="Courier New" w:hAnsi="Courier New" w:cs="Courier New"/>
@@ -1300,6 +1391,7 @@
               </w:rPr>
               <w:t>:String</w:t>
             </w:r>
+            <w:proofErr w:type="spellEnd"/>
           </w:p>
           <w:p>
             <w:pPr>
@@ -1308,6 +1400,7 @@
                 <w:rFonts w:ascii="Courier New" w:hAnsi="Courier New" w:cs="Courier New"/>
               </w:rPr>
             </w:pPr>
+            <w:proofErr w:type="spellStart"/>
             <w:r>
               <w:rPr>
                 <w:rFonts w:ascii="Courier New" w:hAnsi="Courier New" w:cs="Courier New"/>
@@ -1320,6 +1413,7 @@
               </w:rPr>
               <w:t>:String</w:t>
             </w:r>
+            <w:proofErr w:type="spellEnd"/>
           </w:p>
           <w:p>
             <w:pPr>
@@ -1328,12 +1422,14 @@
                 <w:rFonts w:ascii="Courier New" w:hAnsi="Courier New" w:cs="Courier New"/>
               </w:rPr>
             </w:pPr>
+            <w:proofErr w:type="spellStart"/>
             <w:r>
               <w:rPr>
                 <w:rFonts w:ascii="Courier New" w:hAnsi="Courier New" w:cs="Courier New"/>
               </w:rPr>
               <w:t>available:boolean</w:t>
             </w:r>
+            <w:proofErr w:type="spellEnd"/>
           </w:p>
           <w:p>
             <w:pPr>
@@ -1342,6 +1438,7 @@
                 <w:rFonts w:ascii="Courier New" w:hAnsi="Courier New" w:cs="Courier New"/>
               </w:rPr>
             </w:pPr>
+            <w:proofErr w:type="spellStart"/>
             <w:r>
               <w:rPr>
                 <w:rFonts w:ascii="Courier New" w:hAnsi="Courier New" w:cs="Courier New"/>
@@ -1360,6 +1457,7 @@
               </w:rPr>
               <w:t>LocalDateTime</w:t>
             </w:r>
+            <w:proofErr w:type="spellEnd"/>
           </w:p>
           <w:p>
             <w:pPr>
@@ -1368,12 +1466,14 @@
                 <w:rFonts w:ascii="Courier New" w:hAnsi="Courier New" w:cs="Courier New"/>
               </w:rPr>
             </w:pPr>
+            <w:proofErr w:type="spellStart"/>
             <w:r>
               <w:rPr>
                 <w:rFonts w:ascii="Courier New" w:hAnsi="Courier New" w:cs="Courier New"/>
               </w:rPr>
               <w:t>typing:boolean</w:t>
             </w:r>
+            <w:proofErr w:type="spellEnd"/>
           </w:p>
         </w:tc>
       </w:tr>
@@ -1412,6 +1512,7 @@
                 <w:b/>
               </w:rPr>
             </w:pPr>
+            <w:proofErr w:type="spellStart"/>
             <w:r>
               <w:rPr>
                 <w:rFonts w:ascii="Courier New" w:hAnsi="Courier New" w:cs="Courier New"/>
@@ -1426,6 +1527,7 @@
               </w:rPr>
               <w:t>Handler</w:t>
             </w:r>
+            <w:proofErr w:type="spellEnd"/>
           </w:p>
         </w:tc>
       </w:tr>
@@ -1448,7 +1550,21 @@
               <w:rPr>
                 <w:rFonts w:ascii="Courier New" w:hAnsi="Courier New" w:cs="Courier New"/>
               </w:rPr>
-              <w:t>connect(inputs:MulticastInputs):void</w:t>
+              <w:t>connect(</w:t>
+            </w:r>
+            <w:proofErr w:type="spellStart"/>
+            <w:r>
+              <w:rPr>
+                <w:rFonts w:ascii="Courier New" w:hAnsi="Courier New" w:cs="Courier New"/>
+              </w:rPr>
+              <w:t>inputs:MulticastInputs</w:t>
+            </w:r>
+            <w:proofErr w:type="spellEnd"/>
+            <w:r>
+              <w:rPr>
+                <w:rFonts w:ascii="Courier New" w:hAnsi="Courier New" w:cs="Courier New"/>
+              </w:rPr>
+              <w:t>):void</w:t>
             </w:r>
           </w:p>
           <w:p>
@@ -1472,17 +1588,33 @@
                 <w:rFonts w:ascii="Courier New" w:hAnsi="Courier New" w:cs="Courier New"/>
               </w:rPr>
             </w:pPr>
+            <w:proofErr w:type="spellStart"/>
             <w:r>
               <w:rPr>
                 <w:rFonts w:ascii="Courier New" w:hAnsi="Courier New" w:cs="Courier New"/>
               </w:rPr>
               <w:t>createChat</w:t>
             </w:r>
-            <w:r>
-              <w:rPr>
-                <w:rFonts w:ascii="Courier New" w:hAnsi="Courier New" w:cs="Courier New"/>
-              </w:rPr>
-              <w:t>(name:String):</w:t>
+            <w:proofErr w:type="spellEnd"/>
+            <w:r>
+              <w:rPr>
+                <w:rFonts w:ascii="Courier New" w:hAnsi="Courier New" w:cs="Courier New"/>
+              </w:rPr>
+              <w:t>(</w:t>
+            </w:r>
+            <w:proofErr w:type="spellStart"/>
+            <w:r>
+              <w:rPr>
+                <w:rFonts w:ascii="Courier New" w:hAnsi="Courier New" w:cs="Courier New"/>
+              </w:rPr>
+              <w:t>name:String</w:t>
+            </w:r>
+            <w:proofErr w:type="spellEnd"/>
+            <w:r>
+              <w:rPr>
+                <w:rFonts w:ascii="Courier New" w:hAnsi="Courier New" w:cs="Courier New"/>
+              </w:rPr>
+              <w:t>):</w:t>
             </w:r>
             <w:r>
               <w:rPr>
@@ -1498,11 +1630,33 @@
                 <w:rFonts w:ascii="Courier New" w:hAnsi="Courier New" w:cs="Courier New"/>
               </w:rPr>
             </w:pPr>
-            <w:r>
-              <w:rPr>
-                <w:rFonts w:ascii="Courier New" w:hAnsi="Courier New" w:cs="Courier New"/>
-              </w:rPr>
-              <w:t>addChat(chat:Chat):void</w:t>
+            <w:proofErr w:type="spellStart"/>
+            <w:r>
+              <w:rPr>
+                <w:rFonts w:ascii="Courier New" w:hAnsi="Courier New" w:cs="Courier New"/>
+              </w:rPr>
+              <w:t>addChat</w:t>
+            </w:r>
+            <w:proofErr w:type="spellEnd"/>
+            <w:r>
+              <w:rPr>
+                <w:rFonts w:ascii="Courier New" w:hAnsi="Courier New" w:cs="Courier New"/>
+              </w:rPr>
+              <w:t>(</w:t>
+            </w:r>
+            <w:proofErr w:type="spellStart"/>
+            <w:r>
+              <w:rPr>
+                <w:rFonts w:ascii="Courier New" w:hAnsi="Courier New" w:cs="Courier New"/>
+              </w:rPr>
+              <w:t>chat:Chat</w:t>
+            </w:r>
+            <w:proofErr w:type="spellEnd"/>
+            <w:r>
+              <w:rPr>
+                <w:rFonts w:ascii="Courier New" w:hAnsi="Courier New" w:cs="Courier New"/>
+              </w:rPr>
+              <w:t>):void</w:t>
             </w:r>
           </w:p>
           <w:p>
@@ -1512,12 +1666,42 @@
                 <w:rFonts w:ascii="Courier New" w:hAnsi="Courier New" w:cs="Courier New"/>
               </w:rPr>
             </w:pPr>
-            <w:r>
-              <w:rPr>
-                <w:rFonts w:ascii="Courier New" w:hAnsi="Courier New" w:cs="Courier New"/>
-              </w:rPr>
-              <w:t>getUser(userid:String):ChatUser</w:t>
-            </w:r>
+            <w:proofErr w:type="spellStart"/>
+            <w:r>
+              <w:rPr>
+                <w:rFonts w:ascii="Courier New" w:hAnsi="Courier New" w:cs="Courier New"/>
+              </w:rPr>
+              <w:t>getUser</w:t>
+            </w:r>
+            <w:proofErr w:type="spellEnd"/>
+            <w:r>
+              <w:rPr>
+                <w:rFonts w:ascii="Courier New" w:hAnsi="Courier New" w:cs="Courier New"/>
+              </w:rPr>
+              <w:t>(</w:t>
+            </w:r>
+            <w:proofErr w:type="spellStart"/>
+            <w:r>
+              <w:rPr>
+                <w:rFonts w:ascii="Courier New" w:hAnsi="Courier New" w:cs="Courier New"/>
+              </w:rPr>
+              <w:t>userid:String</w:t>
+            </w:r>
+            <w:proofErr w:type="spellEnd"/>
+            <w:r>
+              <w:rPr>
+                <w:rFonts w:ascii="Courier New" w:hAnsi="Courier New" w:cs="Courier New"/>
+              </w:rPr>
+              <w:t>):</w:t>
+            </w:r>
+            <w:proofErr w:type="spellStart"/>
+            <w:r>
+              <w:rPr>
+                <w:rFonts w:ascii="Courier New" w:hAnsi="Courier New" w:cs="Courier New"/>
+              </w:rPr>
+              <w:t>ChatUser</w:t>
+            </w:r>
+            <w:proofErr w:type="spellEnd"/>
           </w:p>
           <w:p>
             <w:pPr>
@@ -1526,11 +1710,33 @@
                 <w:rFonts w:ascii="Courier New" w:hAnsi="Courier New" w:cs="Courier New"/>
               </w:rPr>
             </w:pPr>
-            <w:r>
-              <w:rPr>
-                <w:rFonts w:ascii="Courier New" w:hAnsi="Courier New" w:cs="Courier New"/>
-              </w:rPr>
-              <w:t>setUserInfo(localUser:UserInfo):void</w:t>
+            <w:proofErr w:type="spellStart"/>
+            <w:r>
+              <w:rPr>
+                <w:rFonts w:ascii="Courier New" w:hAnsi="Courier New" w:cs="Courier New"/>
+              </w:rPr>
+              <w:t>setUserInfo</w:t>
+            </w:r>
+            <w:proofErr w:type="spellEnd"/>
+            <w:r>
+              <w:rPr>
+                <w:rFonts w:ascii="Courier New" w:hAnsi="Courier New" w:cs="Courier New"/>
+              </w:rPr>
+              <w:t>(</w:t>
+            </w:r>
+            <w:proofErr w:type="spellStart"/>
+            <w:r>
+              <w:rPr>
+                <w:rFonts w:ascii="Courier New" w:hAnsi="Courier New" w:cs="Courier New"/>
+              </w:rPr>
+              <w:t>localUser:UserInfo</w:t>
+            </w:r>
+            <w:proofErr w:type="spellEnd"/>
+            <w:r>
+              <w:rPr>
+                <w:rFonts w:ascii="Courier New" w:hAnsi="Courier New" w:cs="Courier New"/>
+              </w:rPr>
+              <w:t>):void</w:t>
             </w:r>
           </w:p>
           <w:p>
@@ -1540,12 +1746,28 @@
                 <w:rFonts w:ascii="Courier New" w:hAnsi="Courier New" w:cs="Courier New"/>
               </w:rPr>
             </w:pPr>
-            <w:r>
-              <w:rPr>
-                <w:rFonts w:ascii="Courier New" w:hAnsi="Courier New" w:cs="Courier New"/>
-              </w:rPr>
-              <w:t>getDefaultChat():ChatHandler</w:t>
-            </w:r>
+            <w:proofErr w:type="spellStart"/>
+            <w:r>
+              <w:rPr>
+                <w:rFonts w:ascii="Courier New" w:hAnsi="Courier New" w:cs="Courier New"/>
+              </w:rPr>
+              <w:t>getDefaultChat</w:t>
+            </w:r>
+            <w:proofErr w:type="spellEnd"/>
+            <w:r>
+              <w:rPr>
+                <w:rFonts w:ascii="Courier New" w:hAnsi="Courier New" w:cs="Courier New"/>
+              </w:rPr>
+              <w:t>():</w:t>
+            </w:r>
+            <w:proofErr w:type="spellStart"/>
+            <w:r>
+              <w:rPr>
+                <w:rFonts w:ascii="Courier New" w:hAnsi="Courier New" w:cs="Courier New"/>
+              </w:rPr>
+              <w:t>ChatHandler</w:t>
+            </w:r>
+            <w:proofErr w:type="spellEnd"/>
           </w:p>
           <w:p>
             <w:pPr>
@@ -1554,11 +1776,19 @@
                 <w:rFonts w:ascii="Courier New" w:hAnsi="Courier New" w:cs="Courier New"/>
               </w:rPr>
             </w:pPr>
-            <w:r>
-              <w:rPr>
-                <w:rFonts w:ascii="Courier New" w:hAnsi="Courier New" w:cs="Courier New"/>
-              </w:rPr>
-              <w:t>getChatterbox():Chatterbox</w:t>
+            <w:proofErr w:type="spellStart"/>
+            <w:r>
+              <w:rPr>
+                <w:rFonts w:ascii="Courier New" w:hAnsi="Courier New" w:cs="Courier New"/>
+              </w:rPr>
+              <w:t>getChatterbox</w:t>
+            </w:r>
+            <w:proofErr w:type="spellEnd"/>
+            <w:r>
+              <w:rPr>
+                <w:rFonts w:ascii="Courier New" w:hAnsi="Courier New" w:cs="Courier New"/>
+              </w:rPr>
+              <w:t>():Chatterbox</w:t>
             </w:r>
           </w:p>
         </w:tc>
@@ -1590,6 +1820,7 @@
                 <w:b/>
               </w:rPr>
             </w:pPr>
+            <w:proofErr w:type="spellStart"/>
             <w:r>
               <w:rPr>
                 <w:rFonts w:ascii="Courier New" w:hAnsi="Courier New" w:cs="Courier New"/>
@@ -1597,6 +1828,7 @@
               </w:rPr>
               <w:t>ChatHandler</w:t>
             </w:r>
+            <w:proofErr w:type="spellEnd"/>
           </w:p>
         </w:tc>
       </w:tr>
@@ -1615,11 +1847,33 @@
                 <w:rFonts w:ascii="Courier New" w:hAnsi="Courier New" w:cs="Courier New"/>
               </w:rPr>
             </w:pPr>
-            <w:r>
-              <w:rPr>
-                <w:rFonts w:ascii="Courier New" w:hAnsi="Courier New" w:cs="Courier New"/>
-              </w:rPr>
-              <w:t>sendMessage(text:DecoratedText):void</w:t>
+            <w:proofErr w:type="spellStart"/>
+            <w:r>
+              <w:rPr>
+                <w:rFonts w:ascii="Courier New" w:hAnsi="Courier New" w:cs="Courier New"/>
+              </w:rPr>
+              <w:t>sendMessage</w:t>
+            </w:r>
+            <w:proofErr w:type="spellEnd"/>
+            <w:r>
+              <w:rPr>
+                <w:rFonts w:ascii="Courier New" w:hAnsi="Courier New" w:cs="Courier New"/>
+              </w:rPr>
+              <w:t>(</w:t>
+            </w:r>
+            <w:proofErr w:type="spellStart"/>
+            <w:r>
+              <w:rPr>
+                <w:rFonts w:ascii="Courier New" w:hAnsi="Courier New" w:cs="Courier New"/>
+              </w:rPr>
+              <w:t>text:DecoratedText</w:t>
+            </w:r>
+            <w:proofErr w:type="spellEnd"/>
+            <w:r>
+              <w:rPr>
+                <w:rFonts w:ascii="Courier New" w:hAnsi="Courier New" w:cs="Courier New"/>
+              </w:rPr>
+              <w:t>):void</w:t>
             </w:r>
           </w:p>
           <w:p>
@@ -1629,11 +1883,19 @@
                 <w:rFonts w:ascii="Courier New" w:hAnsi="Courier New" w:cs="Courier New"/>
               </w:rPr>
             </w:pPr>
-            <w:r>
-              <w:rPr>
-                <w:rFonts w:ascii="Courier New" w:hAnsi="Courier New" w:cs="Courier New"/>
-              </w:rPr>
-              <w:t>getChat():Chat</w:t>
+            <w:proofErr w:type="spellStart"/>
+            <w:r>
+              <w:rPr>
+                <w:rFonts w:ascii="Courier New" w:hAnsi="Courier New" w:cs="Courier New"/>
+              </w:rPr>
+              <w:t>getChat</w:t>
+            </w:r>
+            <w:proofErr w:type="spellEnd"/>
+            <w:r>
+              <w:rPr>
+                <w:rFonts w:ascii="Courier New" w:hAnsi="Courier New" w:cs="Courier New"/>
+              </w:rPr>
+              <w:t>():Chat</w:t>
             </w:r>
           </w:p>
         </w:tc>
@@ -1673,6 +1935,7 @@
                 <w:b/>
               </w:rPr>
             </w:pPr>
+            <w:proofErr w:type="spellStart"/>
             <w:r>
               <w:rPr>
                 <w:rFonts w:ascii="Courier New" w:hAnsi="Courier New" w:cs="Courier New"/>
@@ -1680,6 +1943,7 @@
               </w:rPr>
               <w:t>ChatHistory</w:t>
             </w:r>
+            <w:proofErr w:type="spellEnd"/>
           </w:p>
         </w:tc>
       </w:tr>
@@ -1698,11 +1962,33 @@
                 <w:rFonts w:ascii="Courier New" w:hAnsi="Courier New" w:cs="Courier New"/>
               </w:rPr>
             </w:pPr>
-            <w:r>
-              <w:rPr>
-                <w:rFonts w:ascii="Courier New" w:hAnsi="Courier New" w:cs="Courier New"/>
-              </w:rPr>
-              <w:t>conversations:List&lt;ConversationInfo&gt;</w:t>
+            <w:proofErr w:type="spellStart"/>
+            <w:r>
+              <w:rPr>
+                <w:rFonts w:ascii="Courier New" w:hAnsi="Courier New" w:cs="Courier New"/>
+              </w:rPr>
+              <w:t>conversations:List</w:t>
+            </w:r>
+            <w:proofErr w:type="spellEnd"/>
+            <w:r>
+              <w:rPr>
+                <w:rFonts w:ascii="Courier New" w:hAnsi="Courier New" w:cs="Courier New"/>
+              </w:rPr>
+              <w:t>&lt;</w:t>
+            </w:r>
+            <w:proofErr w:type="spellStart"/>
+            <w:r>
+              <w:rPr>
+                <w:rFonts w:ascii="Courier New" w:hAnsi="Courier New" w:cs="Courier New"/>
+              </w:rPr>
+              <w:t>ConversationInfo</w:t>
+            </w:r>
+            <w:proofErr w:type="spellEnd"/>
+            <w:r>
+              <w:rPr>
+                <w:rFonts w:ascii="Courier New" w:hAnsi="Courier New" w:cs="Courier New"/>
+              </w:rPr>
+              <w:t>&gt;</w:t>
             </w:r>
           </w:p>
         </w:tc>
@@ -1720,6 +2006,11 @@
     <w:p>
       <w:r>
         <w:t>A user message is sent every second to let everyone connected know who’s connected and when they were last seen.</w:t>
+      </w:r>
+    </w:p>
+    <w:p>
+      <w:r>
+        <w:t>User Message</w:t>
       </w:r>
     </w:p>
     <w:tbl>
@@ -1747,6 +2038,7 @@
                 <w:b/>
               </w:rPr>
             </w:pPr>
+            <w:proofErr w:type="spellStart"/>
             <w:r>
               <w:rPr>
                 <w:rFonts w:ascii="Courier New" w:hAnsi="Courier New" w:cs="Courier New"/>
@@ -1754,6 +2046,7 @@
               </w:rPr>
               <w:t>UserMessage</w:t>
             </w:r>
+            <w:proofErr w:type="spellEnd"/>
           </w:p>
         </w:tc>
       </w:tr>
@@ -1772,12 +2065,20 @@
                 <w:rFonts w:ascii="Courier New" w:hAnsi="Courier New" w:cs="Courier New"/>
               </w:rPr>
             </w:pPr>
+            <w:proofErr w:type="spellStart"/>
             <w:r>
               <w:rPr>
                 <w:rFonts w:ascii="Courier New" w:hAnsi="Courier New" w:cs="Courier New"/>
               </w:rPr>
               <w:t>id</w:t>
             </w:r>
+            <w:r>
+              <w:rPr>
+                <w:rFonts w:ascii="Courier New" w:hAnsi="Courier New" w:cs="Courier New"/>
+              </w:rPr>
+              <w:t>:String</w:t>
+            </w:r>
+            <w:proofErr w:type="spellEnd"/>
           </w:p>
           <w:p>
             <w:pPr>
@@ -1786,11 +2087,25 @@
                 <w:rFonts w:ascii="Courier New" w:hAnsi="Courier New" w:cs="Courier New"/>
               </w:rPr>
             </w:pPr>
-            <w:r>
-              <w:rPr>
-                <w:rFonts w:ascii="Courier New" w:hAnsi="Courier New" w:cs="Courier New"/>
-              </w:rPr>
-              <w:t xml:space="preserve">displayName </w:t>
+            <w:proofErr w:type="spellStart"/>
+            <w:r>
+              <w:rPr>
+                <w:rFonts w:ascii="Courier New" w:hAnsi="Courier New" w:cs="Courier New"/>
+              </w:rPr>
+              <w:t>displayName</w:t>
+            </w:r>
+            <w:r>
+              <w:rPr>
+                <w:rFonts w:ascii="Courier New" w:hAnsi="Courier New" w:cs="Courier New"/>
+              </w:rPr>
+              <w:t>:String</w:t>
+            </w:r>
+            <w:proofErr w:type="spellEnd"/>
+            <w:r>
+              <w:rPr>
+                <w:rFonts w:ascii="Courier New" w:hAnsi="Courier New" w:cs="Courier New"/>
+              </w:rPr>
+              <w:t xml:space="preserve"> </w:t>
             </w:r>
           </w:p>
           <w:p>
@@ -1800,12 +2115,20 @@
                 <w:rFonts w:ascii="Courier New" w:hAnsi="Courier New" w:cs="Courier New"/>
               </w:rPr>
             </w:pPr>
+            <w:proofErr w:type="spellStart"/>
             <w:r>
               <w:rPr>
                 <w:rFonts w:ascii="Courier New" w:hAnsi="Courier New" w:cs="Courier New"/>
               </w:rPr>
               <w:t>available</w:t>
             </w:r>
+            <w:r>
+              <w:rPr>
+                <w:rFonts w:ascii="Courier New" w:hAnsi="Courier New" w:cs="Courier New"/>
+              </w:rPr>
+              <w:t>:boolean</w:t>
+            </w:r>
+            <w:proofErr w:type="spellEnd"/>
           </w:p>
           <w:p>
             <w:pPr>
@@ -1814,17 +2137,95 @@
                 <w:rFonts w:ascii="Courier New" w:hAnsi="Courier New" w:cs="Courier New"/>
               </w:rPr>
             </w:pPr>
+            <w:proofErr w:type="spellStart"/>
             <w:r>
               <w:rPr>
                 <w:rFonts w:ascii="Courier New" w:hAnsi="Courier New" w:cs="Courier New"/>
               </w:rPr>
               <w:t>lastSeen</w:t>
+            </w:r>
+            <w:r>
+              <w:rPr>
+                <w:rFonts w:ascii="Courier New" w:hAnsi="Courier New" w:cs="Courier New"/>
+              </w:rPr>
+              <w:t>:LocalDateTime</w:t>
+            </w:r>
+            <w:proofErr w:type="spellEnd"/>
+            <w:r>
+              <w:rPr>
+                <w:rFonts w:ascii="Courier New" w:hAnsi="Courier New" w:cs="Courier New"/>
+              </w:rPr>
+              <w:t xml:space="preserve"> </w:t>
+            </w:r>
+          </w:p>
+          <w:p>
+            <w:pPr>
+              <w:ind w:left="330" w:hanging="330"/>
+              <w:rPr>
+                <w:rFonts w:ascii="Courier New" w:hAnsi="Courier New" w:cs="Courier New"/>
+              </w:rPr>
+            </w:pPr>
+            <w:proofErr w:type="spellStart"/>
+            <w:r>
+              <w:rPr>
+                <w:rFonts w:ascii="Courier New" w:hAnsi="Courier New" w:cs="Courier New"/>
+              </w:rPr>
+              <w:t>activeC</w:t>
+            </w:r>
+            <w:r>
+              <w:rPr>
+                <w:rFonts w:ascii="Courier New" w:hAnsi="Courier New" w:cs="Courier New"/>
+              </w:rPr>
+              <w:t>hat</w:t>
+            </w:r>
+            <w:r>
+              <w:rPr>
+                <w:rFonts w:ascii="Courier New" w:hAnsi="Courier New" w:cs="Courier New"/>
+              </w:rPr>
+              <w:t>s</w:t>
+            </w:r>
+            <w:r>
+              <w:rPr>
+                <w:rFonts w:ascii="Courier New" w:hAnsi="Courier New" w:cs="Courier New"/>
+              </w:rPr>
+              <w:t>:List</w:t>
+            </w:r>
+            <w:proofErr w:type="spellEnd"/>
+            <w:r>
+              <w:rPr>
+                <w:rFonts w:ascii="Courier New" w:hAnsi="Courier New" w:cs="Courier New"/>
+              </w:rPr>
+              <w:t>&lt;</w:t>
+            </w:r>
+            <w:proofErr w:type="spellStart"/>
+            <w:r>
+              <w:rPr>
+                <w:rFonts w:ascii="Courier New" w:hAnsi="Courier New" w:cs="Courier New"/>
+              </w:rPr>
+              <w:t>ChatInfo</w:t>
+            </w:r>
+            <w:proofErr w:type="spellEnd"/>
+            <w:r>
+              <w:rPr>
+                <w:rFonts w:ascii="Courier New" w:hAnsi="Courier New" w:cs="Courier New"/>
+              </w:rPr>
+              <w:t>&gt;</w:t>
             </w:r>
           </w:p>
         </w:tc>
       </w:tr>
     </w:tbl>
     <w:p/>
+    <w:p>
+      <w:r>
+        <w:t xml:space="preserve">Chat Message </w:t>
+      </w:r>
+      <w:proofErr w:type="spellStart"/>
+      <w:r>
+        <w:t>Message</w:t>
+      </w:r>
+      <w:proofErr w:type="spellEnd"/>
+    </w:p>
     <w:tbl>
       <w:tblPr>
         <w:tblStyle w:val="TableGrid"/>
@@ -1850,6 +2251,7 @@
                 <w:b/>
               </w:rPr>
             </w:pPr>
+            <w:proofErr w:type="spellStart"/>
             <w:r>
               <w:rPr>
                 <w:rFonts w:ascii="Courier New" w:hAnsi="Courier New" w:cs="Courier New"/>
@@ -1857,6 +2259,7 @@
               </w:rPr>
               <w:t>ChatMessageMessage</w:t>
             </w:r>
+            <w:proofErr w:type="spellEnd"/>
           </w:p>
         </w:tc>
       </w:tr>
@@ -1875,12 +2278,20 @@
                 <w:rFonts w:ascii="Courier New" w:hAnsi="Courier New" w:cs="Courier New"/>
               </w:rPr>
             </w:pPr>
+            <w:proofErr w:type="spellStart"/>
             <w:r>
               <w:rPr>
                 <w:rFonts w:ascii="Courier New" w:hAnsi="Courier New" w:cs="Courier New"/>
               </w:rPr>
               <w:t>chatId</w:t>
             </w:r>
+            <w:r>
+              <w:rPr>
+                <w:rFonts w:ascii="Courier New" w:hAnsi="Courier New" w:cs="Courier New"/>
+              </w:rPr>
+              <w:t>:String</w:t>
+            </w:r>
+            <w:proofErr w:type="spellEnd"/>
           </w:p>
           <w:p>
             <w:pPr>
@@ -1889,12 +2300,20 @@
                 <w:rFonts w:ascii="Courier New" w:hAnsi="Courier New" w:cs="Courier New"/>
               </w:rPr>
             </w:pPr>
+            <w:proofErr w:type="spellStart"/>
             <w:r>
               <w:rPr>
                 <w:rFonts w:ascii="Courier New" w:hAnsi="Courier New" w:cs="Courier New"/>
               </w:rPr>
               <w:t>txTime</w:t>
             </w:r>
+            <w:r>
+              <w:rPr>
+                <w:rFonts w:ascii="Courier New" w:hAnsi="Courier New" w:cs="Courier New"/>
+              </w:rPr>
+              <w:t>:LocalDateTime</w:t>
+            </w:r>
+            <w:proofErr w:type="spellEnd"/>
           </w:p>
           <w:p>
             <w:pPr>
@@ -1903,12 +2322,20 @@
                 <w:rFonts w:ascii="Courier New" w:hAnsi="Courier New" w:cs="Courier New"/>
               </w:rPr>
             </w:pPr>
-            <w:r>
-              <w:rPr>
-                <w:rFonts w:ascii="Courier New" w:hAnsi="Courier New" w:cs="Courier New"/>
-              </w:rPr>
-              <w:t>rxTime</w:t>
-            </w:r>
+            <w:proofErr w:type="spellStart"/>
+            <w:r>
+              <w:rPr>
+                <w:rFonts w:ascii="Courier New" w:hAnsi="Courier New" w:cs="Courier New"/>
+              </w:rPr>
+              <w:t>senderId</w:t>
+            </w:r>
+            <w:r>
+              <w:rPr>
+                <w:rFonts w:ascii="Courier New" w:hAnsi="Courier New" w:cs="Courier New"/>
+              </w:rPr>
+              <w:t>:String</w:t>
+            </w:r>
+            <w:proofErr w:type="spellEnd"/>
           </w:p>
           <w:p>
             <w:pPr>
@@ -1917,14 +2344,20 @@
                 <w:rFonts w:ascii="Courier New" w:hAnsi="Courier New" w:cs="Courier New"/>
               </w:rPr>
             </w:pPr>
-            <w:r>
-              <w:rPr>
-                <w:rFonts w:ascii="Courier New" w:hAnsi="Courier New" w:cs="Courier New"/>
-              </w:rPr>
-              <w:t>senderId</w:t>
-            </w:r>
-            <w:bookmarkStart w:id="0" w:name="_GoBack"/>
-            <w:bookmarkEnd w:id="0"/>
+            <w:proofErr w:type="spellStart"/>
+            <w:r>
+              <w:rPr>
+                <w:rFonts w:ascii="Courier New" w:hAnsi="Courier New" w:cs="Courier New"/>
+              </w:rPr>
+              <w:t>text</w:t>
+            </w:r>
+            <w:r>
+              <w:rPr>
+                <w:rFonts w:ascii="Courier New" w:hAnsi="Courier New" w:cs="Courier New"/>
+              </w:rPr>
+              <w:t>:String</w:t>
+            </w:r>
+            <w:proofErr w:type="spellEnd"/>
           </w:p>
           <w:p>
             <w:pPr>
@@ -1933,33 +2366,194 @@
                 <w:rFonts w:ascii="Courier New" w:hAnsi="Courier New" w:cs="Courier New"/>
               </w:rPr>
             </w:pPr>
-            <w:r>
-              <w:rPr>
-                <w:rFonts w:ascii="Courier New" w:hAnsi="Courier New" w:cs="Courier New"/>
-              </w:rPr>
-              <w:t>text</w:t>
-            </w:r>
-          </w:p>
-          <w:p>
-            <w:pPr>
-              <w:ind w:left="330" w:hanging="330"/>
-              <w:rPr>
-                <w:rFonts w:ascii="Courier New" w:hAnsi="Courier New" w:cs="Courier New"/>
-              </w:rPr>
-            </w:pPr>
+            <w:proofErr w:type="spellStart"/>
             <w:r>
               <w:rPr>
                 <w:rFonts w:ascii="Courier New" w:hAnsi="Courier New" w:cs="Courier New"/>
               </w:rPr>
               <w:t>attributes</w:t>
             </w:r>
+            <w:r>
+              <w:rPr>
+                <w:rFonts w:ascii="Courier New" w:hAnsi="Courier New" w:cs="Courier New"/>
+              </w:rPr>
+              <w:t>:TextStyleList</w:t>
+            </w:r>
+            <w:proofErr w:type="spellEnd"/>
           </w:p>
         </w:tc>
       </w:tr>
     </w:tbl>
     <w:p/>
+    <w:p>
+      <w:r>
+        <w:t xml:space="preserve">Chat Invite Message </w:t>
+      </w:r>
+    </w:p>
+    <w:tbl>
+      <w:tblPr>
+        <w:tblStyle w:val="TableGrid"/>
+        <w:tblW w:w="0" w:type="auto"/>
+        <w:jc w:val="center"/>
+        <w:tblLook w:val="04A0" w:firstRow="1" w:lastRow="0" w:firstColumn="1" w:lastColumn="0" w:noHBand="0" w:noVBand="1"/>
+      </w:tblPr>
+      <w:tblGrid>
+        <w:gridCol w:w="5395"/>
+      </w:tblGrid>
+      <w:tr>
+        <w:trPr>
+          <w:jc w:val="center"/>
+        </w:trPr>
+        <w:tc>
+          <w:tcPr>
+            <w:tcW w:w="5395" w:type="dxa"/>
+          </w:tcPr>
+          <w:p>
+            <w:pPr>
+              <w:rPr>
+                <w:rFonts w:ascii="Courier New" w:hAnsi="Courier New" w:cs="Courier New"/>
+                <w:b/>
+              </w:rPr>
+            </w:pPr>
+            <w:proofErr w:type="spellStart"/>
+            <w:r>
+              <w:rPr>
+                <w:rFonts w:ascii="Courier New" w:hAnsi="Courier New" w:cs="Courier New"/>
+                <w:b/>
+              </w:rPr>
+              <w:lastRenderedPageBreak/>
+              <w:t>ChatInvite</w:t>
+            </w:r>
+            <w:r>
+              <w:rPr>
+                <w:rFonts w:ascii="Courier New" w:hAnsi="Courier New" w:cs="Courier New"/>
+                <w:b/>
+              </w:rPr>
+              <w:t>Message</w:t>
+            </w:r>
+            <w:proofErr w:type="spellEnd"/>
+          </w:p>
+        </w:tc>
+      </w:tr>
+      <w:tr>
+        <w:trPr>
+          <w:jc w:val="center"/>
+        </w:trPr>
+        <w:tc>
+          <w:tcPr>
+            <w:tcW w:w="5395" w:type="dxa"/>
+          </w:tcPr>
+          <w:p>
+            <w:pPr>
+              <w:ind w:left="330" w:hanging="330"/>
+              <w:rPr>
+                <w:rFonts w:ascii="Courier New" w:hAnsi="Courier New" w:cs="Courier New"/>
+              </w:rPr>
+            </w:pPr>
+            <w:proofErr w:type="spellStart"/>
+            <w:r>
+              <w:rPr>
+                <w:rFonts w:ascii="Courier New" w:hAnsi="Courier New" w:cs="Courier New"/>
+              </w:rPr>
+              <w:t>chatI</w:t>
+            </w:r>
+            <w:r>
+              <w:rPr>
+                <w:rFonts w:ascii="Courier New" w:hAnsi="Courier New" w:cs="Courier New"/>
+              </w:rPr>
+              <w:t>d:String</w:t>
+            </w:r>
+            <w:proofErr w:type="spellEnd"/>
+          </w:p>
+          <w:p>
+            <w:pPr>
+              <w:ind w:left="330" w:hanging="330"/>
+              <w:rPr>
+                <w:rFonts w:ascii="Courier New" w:hAnsi="Courier New" w:cs="Courier New"/>
+              </w:rPr>
+            </w:pPr>
+            <w:proofErr w:type="spellStart"/>
+            <w:r>
+              <w:rPr>
+                <w:rFonts w:ascii="Courier New" w:hAnsi="Courier New" w:cs="Courier New"/>
+              </w:rPr>
+              <w:t>name</w:t>
+            </w:r>
+            <w:r>
+              <w:rPr>
+                <w:rFonts w:ascii="Courier New" w:hAnsi="Courier New" w:cs="Courier New"/>
+              </w:rPr>
+              <w:t>:String</w:t>
+            </w:r>
+            <w:proofErr w:type="spellEnd"/>
+            <w:r>
+              <w:rPr>
+                <w:rFonts w:ascii="Courier New" w:hAnsi="Courier New" w:cs="Courier New"/>
+              </w:rPr>
+              <w:t xml:space="preserve"> </w:t>
+            </w:r>
+          </w:p>
+          <w:p>
+            <w:pPr>
+              <w:ind w:left="330" w:hanging="330"/>
+              <w:rPr>
+                <w:rFonts w:ascii="Courier New" w:hAnsi="Courier New" w:cs="Courier New"/>
+              </w:rPr>
+            </w:pPr>
+            <w:proofErr w:type="spellStart"/>
+            <w:r>
+              <w:rPr>
+                <w:rFonts w:ascii="Courier New" w:hAnsi="Courier New" w:cs="Courier New"/>
+              </w:rPr>
+              <w:t>userId</w:t>
+            </w:r>
+            <w:r>
+              <w:rPr>
+                <w:rFonts w:ascii="Courier New" w:hAnsi="Courier New" w:cs="Courier New"/>
+              </w:rPr>
+              <w:t>:</w:t>
+            </w:r>
+            <w:r>
+              <w:rPr>
+                <w:rFonts w:ascii="Courier New" w:hAnsi="Courier New" w:cs="Courier New"/>
+              </w:rPr>
+              <w:t>String</w:t>
+            </w:r>
+            <w:proofErr w:type="spellEnd"/>
+          </w:p>
+        </w:tc>
+      </w:tr>
+    </w:tbl>
     <w:p/>
-    <w:p/>
+    <w:p>
+      <w:pPr>
+        <w:pStyle w:val="Heading2"/>
+      </w:pPr>
+      <w:r>
+        <w:t>Communications Net</w:t>
+      </w:r>
+    </w:p>
+    <w:p>
+      <w:r>
+        <w:t xml:space="preserve">The main communications channel relates user health and status. When the software starts up, it sends a User Message at a rate of </w:t>
+      </w:r>
+      <w:r>
+        <w:t>~</w:t>
+      </w:r>
+      <w:r>
+        <w:t>1 Hz</w:t>
+      </w:r>
+      <w:r>
+        <w:t>.</w:t>
+      </w:r>
+    </w:p>
+    <w:p>
+      <w:pPr>
+        <w:pStyle w:val="Heading2"/>
+      </w:pPr>
+      <w:bookmarkStart w:id="0" w:name="_GoBack"/>
+      <w:bookmarkEnd w:id="0"/>
+    </w:p>
     <w:sectPr>
       <w:pgSz w:w="12240" w:h="15840"/>
       <w:pgMar w:top="1440" w:right="1440" w:bottom="1440" w:left="1440" w:header="720" w:footer="720" w:gutter="0"/>
@@ -1971,7 +2565,7 @@
 </file>
 
 <file path=word/numbering.xml><?xml version="1.0" encoding="utf-8"?>
-<w:numbering xmlns:wpc="http://schemas.microsoft.com/office/word/2010/wordprocessingCanvas" xmlns:cx="http://schemas.microsoft.com/office/drawing/2014/chartex" xmlns:cx1="http://schemas.microsoft.com/office/drawing/2015/9/8/chartex" xmlns:cx2="http://schemas.microsoft.com/office/drawing/2015/10/21/chartex" xmlns:cx3="http://schemas.microsoft.com/office/drawing/2016/5/9/chartex" xmlns:cx4="http://schemas.microsoft.com/office/drawing/2016/5/10/chartex" xmlns:cx5="http://schemas.microsoft.com/office/drawing/2016/5/11/chartex" xmlns:mc="http://schemas.openxmlformats.org/markup-compatibility/2006" xmlns:o="urn:schemas-microsoft-com:office:office" xmlns:r="http://schemas.openxmlformats.org/officeDocument/2006/relationships" xmlns:m="http://schemas.openxmlformats.org/officeDocument/2006/math" xmlns:v="urn:schemas-microsoft-com:vml" xmlns:wp14="http://schemas.microsoft.com/office/word/2010/wordprocessingDrawing" xmlns:wp="http://schemas.openxmlformats.org/drawingml/2006/wordprocessingDrawing" xmlns:w10="urn:schemas-microsoft-com:office:word" xmlns:w="http://schemas.openxmlformats.org/wordprocessingml/2006/main" xmlns:w14="http://schemas.microsoft.com/office/word/2010/wordml" xmlns:w15="http://schemas.microsoft.com/office/word/2012/wordml" xmlns:w16se="http://schemas.microsoft.com/office/word/2015/wordml/symex" xmlns:wpg="http://schemas.microsoft.com/office/word/2010/wordprocessingGroup" xmlns:wpi="http://schemas.microsoft.com/office/word/2010/wordprocessingInk" xmlns:wne="http://schemas.microsoft.com/office/word/2006/wordml" xmlns:wps="http://schemas.microsoft.com/office/word/2010/wordprocessingShape" mc:Ignorable="w14 w15 w16se wp14">
+<w:numbering xmlns:wpc="http://schemas.microsoft.com/office/word/2010/wordprocessingCanvas" xmlns:cx="http://schemas.microsoft.com/office/drawing/2014/chartex" xmlns:cx1="http://schemas.microsoft.com/office/drawing/2015/9/8/chartex" xmlns:cx2="http://schemas.microsoft.com/office/drawing/2015/10/21/chartex" xmlns:cx3="http://schemas.microsoft.com/office/drawing/2016/5/9/chartex" xmlns:cx4="http://schemas.microsoft.com/office/drawing/2016/5/10/chartex" xmlns:cx5="http://schemas.microsoft.com/office/drawing/2016/5/11/chartex" xmlns:cx6="http://schemas.microsoft.com/office/drawing/2016/5/12/chartex" xmlns:cx7="http://schemas.microsoft.com/office/drawing/2016/5/13/chartex" xmlns:cx8="http://schemas.microsoft.com/office/drawing/2016/5/14/chartex" xmlns:mc="http://schemas.openxmlformats.org/markup-compatibility/2006" xmlns:o="urn:schemas-microsoft-com:office:office" xmlns:r="http://schemas.openxmlformats.org/officeDocument/2006/relationships" xmlns:m="http://schemas.openxmlformats.org/officeDocument/2006/math" xmlns:v="urn:schemas-microsoft-com:vml" xmlns:wp14="http://schemas.microsoft.com/office/word/2010/wordprocessingDrawing" xmlns:wp="http://schemas.openxmlformats.org/drawingml/2006/wordprocessingDrawing" xmlns:w10="urn:schemas-microsoft-com:office:word" xmlns:w="http://schemas.openxmlformats.org/wordprocessingml/2006/main" xmlns:w14="http://schemas.microsoft.com/office/word/2010/wordml" xmlns:w15="http://schemas.microsoft.com/office/word/2012/wordml" xmlns:w16se="http://schemas.microsoft.com/office/word/2015/wordml/symex" xmlns:wpg="http://schemas.microsoft.com/office/word/2010/wordprocessingGroup" xmlns:wpi="http://schemas.microsoft.com/office/word/2010/wordprocessingInk" xmlns:wne="http://schemas.microsoft.com/office/word/2006/wordml" xmlns:wps="http://schemas.microsoft.com/office/word/2010/wordprocessingShape" mc:Ignorable="w14 w15 w16se wp14">
   <w:abstractNum w:abstractNumId="0" w15:restartNumberingAfterBreak="0">
     <w:nsid w:val="056E7D31"/>
     <w:multiLevelType w:val="hybridMultilevel"/>
@@ -5027,7 +5621,7 @@
 </file>
 
 <file path=customXml/itemProps1.xml><?xml version="1.0" encoding="utf-8"?>
-<ds:datastoreItem xmlns:ds="http://schemas.openxmlformats.org/officeDocument/2006/customXml" ds:itemID="{7D762D0E-1919-4294-B1F9-2231AF4EFF7A}">
+<ds:datastoreItem xmlns:ds="http://schemas.openxmlformats.org/officeDocument/2006/customXml" ds:itemID="{B16325A1-BD3A-4FDB-9B68-72F4B6C2D1E2}">
   <ds:schemaRefs>
     <ds:schemaRef ds:uri="http://schemas.openxmlformats.org/officeDocument/2006/bibliography"/>
   </ds:schemaRefs>

</xml_diff>

<commit_message>
Closed BlockBuffer data members from public access.
</commit_message>
<xml_diff>
--- a/java/Chatterbox/docs/ChatterboxDesign.docx
+++ b/java/Chatterbox/docs/ChatterboxDesign.docx
@@ -260,7 +260,12 @@
         </w:numPr>
       </w:pPr>
       <w:r>
-        <w:t>away time</w:t>
+        <w:t>last seen</w:t>
+      </w:r>
+      <w:bookmarkStart w:id="0" w:name="_GoBack"/>
+      <w:bookmarkEnd w:id="0"/>
+      <w:r>
+        <w:t xml:space="preserve"> time</w:t>
       </w:r>
     </w:p>
     <w:p>
@@ -2190,8 +2195,6 @@
       <w:r>
         <w:t>chat synchronization, and chat messages</w:t>
       </w:r>
-      <w:bookmarkStart w:id="0" w:name="_GoBack"/>
-      <w:bookmarkEnd w:id="0"/>
       <w:r>
         <w:t xml:space="preserve">. When the software starts up, it sends a User Message at a rate of </w:t>
       </w:r>
@@ -5272,7 +5275,7 @@
 </file>
 
 <file path=customXml/itemProps1.xml><?xml version="1.0" encoding="utf-8"?>
-<ds:datastoreItem xmlns:ds="http://schemas.openxmlformats.org/officeDocument/2006/customXml" ds:itemID="{9660F1EE-D266-4362-8253-A61387F8C849}">
+<ds:datastoreItem xmlns:ds="http://schemas.openxmlformats.org/officeDocument/2006/customXml" ds:itemID="{6B56B66D-BC88-4C96-9131-5FF2BC688B3C}">
   <ds:schemaRefs>
     <ds:schemaRef ds:uri="http://schemas.openxmlformats.org/officeDocument/2006/bibliography"/>
   </ds:schemaRefs>

</xml_diff>